<commit_message>
updated build script build_epc: removed debug option
</commit_message>
<xml_diff>
--- a/DOCS/EPC_User_Guide.docx
+++ b/DOCS/EPC_User_Guide.docx
@@ -395,7 +395,7 @@
               <w:rPr>
                 <w:lang w:val="en-US"/>
               </w:rPr>
-              <w:t>4</w:t>
+              <w:t>5</w:t>
             </w:r>
           </w:p>
         </w:tc>
@@ -774,8 +774,6 @@
           <w:titlePg/>
         </w:sectPr>
       </w:pPr>
-      <w:bookmarkStart w:id="0" w:name="_GoBack"/>
-      <w:bookmarkEnd w:id="0"/>
     </w:p>
     <w:p>
       <w:pPr>
@@ -790,8 +788,8 @@
           <w:lang w:val="en-US"/>
         </w:rPr>
       </w:pPr>
-      <w:bookmarkStart w:id="1" w:name="_Toc494089547"/>
-      <w:bookmarkStart w:id="2" w:name="_Toc136764940"/>
+      <w:bookmarkStart w:id="0" w:name="_Toc494089547"/>
+      <w:bookmarkStart w:id="1" w:name="_Toc136764940"/>
       <w:r>
         <w:rPr>
           <w:b/>
@@ -802,8 +800,8 @@
         <w:lastRenderedPageBreak/>
         <w:t>List of authors</w:t>
       </w:r>
+      <w:bookmarkEnd w:id="0"/>
       <w:bookmarkEnd w:id="1"/>
-      <w:bookmarkEnd w:id="2"/>
     </w:p>
     <w:p>
       <w:pPr>
@@ -1131,8 +1129,8 @@
           <w:lang w:val="en-US"/>
         </w:rPr>
       </w:pPr>
-      <w:bookmarkStart w:id="3" w:name="_Toc296589966"/>
-      <w:bookmarkStart w:id="4" w:name="_Toc425958258"/>
+      <w:bookmarkStart w:id="2" w:name="_Toc296589966"/>
+      <w:bookmarkStart w:id="3" w:name="_Toc425958258"/>
       <w:r>
         <w:rPr>
           <w:lang w:val="en-US"/>
@@ -1140,8 +1138,8 @@
         <w:lastRenderedPageBreak/>
         <w:t>History</w:t>
       </w:r>
+      <w:bookmarkEnd w:id="2"/>
       <w:bookmarkEnd w:id="3"/>
-      <w:bookmarkEnd w:id="4"/>
     </w:p>
     <w:tbl>
       <w:tblPr>
@@ -1740,6 +1738,149 @@
           </w:p>
         </w:tc>
       </w:tr>
+      <w:tr>
+        <w:trPr>
+          <w:trHeight w:val="375"/>
+        </w:trPr>
+        <w:tc>
+          <w:tcPr>
+            <w:tcW w:w="2660" w:type="dxa"/>
+            <w:tcBorders>
+              <w:top w:val="single" w:sz="4" w:space="0" w:color="auto"/>
+              <w:left w:val="single" w:sz="4" w:space="0" w:color="auto"/>
+              <w:bottom w:val="single" w:sz="4" w:space="0" w:color="auto"/>
+              <w:right w:val="single" w:sz="4" w:space="0" w:color="auto"/>
+            </w:tcBorders>
+          </w:tcPr>
+          <w:p>
+            <w:pPr>
+              <w:tabs>
+                <w:tab w:val="left" w:pos="3410"/>
+              </w:tabs>
+              <w:spacing w:after="120"/>
+              <w:rPr>
+                <w:lang w:val="en-US"/>
+              </w:rPr>
+            </w:pPr>
+            <w:r>
+              <w:rPr>
+                <w:lang w:val="en-US"/>
+              </w:rPr>
+              <w:t>Lionel GAUTHIER</w:t>
+            </w:r>
+          </w:p>
+        </w:tc>
+        <w:tc>
+          <w:tcPr>
+            <w:tcW w:w="1417" w:type="dxa"/>
+            <w:tcBorders>
+              <w:top w:val="single" w:sz="4" w:space="0" w:color="auto"/>
+              <w:left w:val="single" w:sz="4" w:space="0" w:color="auto"/>
+              <w:bottom w:val="single" w:sz="4" w:space="0" w:color="auto"/>
+              <w:right w:val="single" w:sz="4" w:space="0" w:color="auto"/>
+            </w:tcBorders>
+          </w:tcPr>
+          <w:p>
+            <w:pPr>
+              <w:tabs>
+                <w:tab w:val="left" w:pos="3410"/>
+              </w:tabs>
+              <w:spacing w:after="120"/>
+              <w:rPr>
+                <w:lang w:val="en-US"/>
+              </w:rPr>
+            </w:pPr>
+            <w:r>
+              <w:rPr>
+                <w:lang w:val="en-US"/>
+              </w:rPr>
+              <w:t>20/07/2015</w:t>
+            </w:r>
+          </w:p>
+        </w:tc>
+        <w:tc>
+          <w:tcPr>
+            <w:tcW w:w="993" w:type="dxa"/>
+            <w:tcBorders>
+              <w:top w:val="single" w:sz="4" w:space="0" w:color="auto"/>
+              <w:left w:val="single" w:sz="4" w:space="0" w:color="auto"/>
+              <w:bottom w:val="single" w:sz="4" w:space="0" w:color="auto"/>
+              <w:right w:val="single" w:sz="4" w:space="0" w:color="auto"/>
+            </w:tcBorders>
+          </w:tcPr>
+          <w:p>
+            <w:pPr>
+              <w:tabs>
+                <w:tab w:val="left" w:pos="3410"/>
+              </w:tabs>
+              <w:spacing w:after="120"/>
+              <w:rPr>
+                <w:lang w:val="en-US"/>
+              </w:rPr>
+            </w:pPr>
+            <w:r>
+              <w:rPr>
+                <w:lang w:val="en-US"/>
+              </w:rPr>
+              <w:t>0.5</w:t>
+            </w:r>
+          </w:p>
+        </w:tc>
+        <w:tc>
+          <w:tcPr>
+            <w:tcW w:w="4670" w:type="dxa"/>
+            <w:tcBorders>
+              <w:top w:val="single" w:sz="4" w:space="0" w:color="auto"/>
+              <w:left w:val="single" w:sz="4" w:space="0" w:color="auto"/>
+              <w:bottom w:val="single" w:sz="4" w:space="0" w:color="auto"/>
+              <w:right w:val="single" w:sz="4" w:space="0" w:color="auto"/>
+            </w:tcBorders>
+          </w:tcPr>
+          <w:p>
+            <w:pPr>
+              <w:tabs>
+                <w:tab w:val="left" w:pos="3410"/>
+              </w:tabs>
+              <w:spacing w:after="120"/>
+              <w:rPr>
+                <w:lang w:val="en-US"/>
+              </w:rPr>
+            </w:pPr>
+            <w:r>
+              <w:rPr>
+                <w:lang w:val="en-US"/>
+              </w:rPr>
+              <w:t>Minor corrections (</w:t>
+            </w:r>
+            <w:proofErr w:type="spellStart"/>
+            <w:r>
+              <w:rPr>
+                <w:lang w:val="en-US"/>
+              </w:rPr>
+              <w:t>build</w:t>
+            </w:r>
+            <w:r>
+              <w:rPr>
+                <w:lang w:val="en-US"/>
+              </w:rPr>
+              <w:t>_epc</w:t>
+            </w:r>
+            <w:proofErr w:type="spellEnd"/>
+            <w:r>
+              <w:rPr>
+                <w:lang w:val="en-US"/>
+              </w:rPr>
+              <w:t xml:space="preserve"> script</w:t>
+            </w:r>
+            <w:r>
+              <w:rPr>
+                <w:lang w:val="en-US"/>
+              </w:rPr>
+              <w:t>)</w:t>
+            </w:r>
+          </w:p>
+        </w:tc>
+      </w:tr>
     </w:tbl>
     <w:p>
       <w:pPr>
@@ -1759,9 +1900,9 @@
           <w:lang w:val="en-US" w:eastAsia="de-DE"/>
         </w:rPr>
       </w:pPr>
-      <w:bookmarkStart w:id="5" w:name="_Toc494089548"/>
-      <w:bookmarkStart w:id="6" w:name="_Toc136764941"/>
-      <w:bookmarkStart w:id="7" w:name="_Toc296589968"/>
+      <w:bookmarkStart w:id="4" w:name="_Toc494089548"/>
+      <w:bookmarkStart w:id="5" w:name="_Toc136764941"/>
+      <w:bookmarkStart w:id="6" w:name="_Toc296589968"/>
     </w:p>
     <w:p>
       <w:pPr>
@@ -1774,7 +1915,7 @@
           <w:lang w:val="en-US"/>
         </w:rPr>
       </w:pPr>
-      <w:bookmarkStart w:id="8" w:name="_Toc425958259"/>
+      <w:bookmarkStart w:id="7" w:name="_Toc425958259"/>
       <w:r>
         <w:rPr>
           <w:lang w:val="en-US"/>
@@ -1782,10 +1923,10 @@
         <w:lastRenderedPageBreak/>
         <w:t>Table of Contents</w:t>
       </w:r>
+      <w:bookmarkEnd w:id="4"/>
       <w:bookmarkEnd w:id="5"/>
       <w:bookmarkEnd w:id="6"/>
       <w:bookmarkEnd w:id="7"/>
-      <w:bookmarkEnd w:id="8"/>
     </w:p>
     <w:p>
       <w:pPr>
@@ -3074,13 +3215,13 @@
           <w:rFonts w:asciiTheme="minorHAnsi" w:eastAsiaTheme="minorEastAsia" w:hAnsiTheme="minorHAnsi" w:cstheme="minorBidi"/>
           <w:noProof/>
           <w:szCs w:val="22"/>
-          <w:lang w:val="en-US"/>
-        </w:rPr>
-      </w:pPr>
-      <w:r>
-        <w:rPr>
-          <w:noProof/>
-          <w:lang w:val="en-US"/>
+          <w:lang w:val="fr-FR"/>
+        </w:rPr>
+      </w:pPr>
+      <w:r>
+        <w:rPr>
+          <w:noProof/>
+          <w:lang w:val="fr-FR"/>
         </w:rPr>
         <w:t>2.3.2</w:t>
       </w:r>
@@ -3089,20 +3230,21 @@
           <w:rFonts w:asciiTheme="minorHAnsi" w:eastAsiaTheme="minorEastAsia" w:hAnsiTheme="minorHAnsi" w:cstheme="minorBidi"/>
           <w:noProof/>
           <w:szCs w:val="22"/>
-          <w:lang w:val="en-US"/>
+          <w:lang w:val="fr-FR"/>
         </w:rPr>
         <w:tab/>
       </w:r>
       <w:r>
         <w:rPr>
           <w:noProof/>
-          <w:lang w:val="en-US"/>
+          <w:lang w:val="fr-FR"/>
         </w:rPr>
         <w:t>Phpmyadmin installation details</w:t>
       </w:r>
       <w:r>
         <w:rPr>
           <w:noProof/>
+          <w:lang w:val="fr-FR"/>
         </w:rPr>
         <w:tab/>
       </w:r>
@@ -3115,6 +3257,7 @@
       <w:r>
         <w:rPr>
           <w:noProof/>
+          <w:lang w:val="fr-FR"/>
         </w:rPr>
         <w:instrText xml:space="preserve"> PAGEREF _Toc425958275 \h </w:instrText>
       </w:r>
@@ -3132,6 +3275,7 @@
       <w:r>
         <w:rPr>
           <w:noProof/>
+          <w:lang w:val="fr-FR"/>
         </w:rPr>
         <w:t>12</w:t>
       </w:r>
@@ -3153,13 +3297,13 @@
           <w:rFonts w:asciiTheme="minorHAnsi" w:eastAsiaTheme="minorEastAsia" w:hAnsiTheme="minorHAnsi" w:cstheme="minorBidi"/>
           <w:noProof/>
           <w:szCs w:val="22"/>
-          <w:lang w:val="en-US"/>
-        </w:rPr>
-      </w:pPr>
-      <w:r>
-        <w:rPr>
-          <w:noProof/>
-          <w:lang w:val="en-US" w:eastAsia="de-DE"/>
+          <w:lang w:val="fr-FR"/>
+        </w:rPr>
+      </w:pPr>
+      <w:r>
+        <w:rPr>
+          <w:noProof/>
+          <w:lang w:val="fr-FR" w:eastAsia="de-DE"/>
         </w:rPr>
         <w:t>3</w:t>
       </w:r>
@@ -3168,20 +3312,21 @@
           <w:rFonts w:asciiTheme="minorHAnsi" w:eastAsiaTheme="minorEastAsia" w:hAnsiTheme="minorHAnsi" w:cstheme="minorBidi"/>
           <w:noProof/>
           <w:szCs w:val="22"/>
-          <w:lang w:val="en-US"/>
+          <w:lang w:val="fr-FR"/>
         </w:rPr>
         <w:tab/>
       </w:r>
       <w:r>
         <w:rPr>
           <w:noProof/>
-          <w:lang w:val="en-US" w:eastAsia="de-DE"/>
+          <w:lang w:val="fr-FR" w:eastAsia="de-DE"/>
         </w:rPr>
         <w:t>EPC Configuration</w:t>
       </w:r>
       <w:r>
         <w:rPr>
           <w:noProof/>
+          <w:lang w:val="fr-FR"/>
         </w:rPr>
         <w:tab/>
       </w:r>
@@ -3194,6 +3339,7 @@
       <w:r>
         <w:rPr>
           <w:noProof/>
+          <w:lang w:val="fr-FR"/>
         </w:rPr>
         <w:instrText xml:space="preserve"> PAGEREF _Toc425958276 \h </w:instrText>
       </w:r>
@@ -3211,6 +3357,7 @@
       <w:r>
         <w:rPr>
           <w:noProof/>
+          <w:lang w:val="fr-FR"/>
         </w:rPr>
         <w:t>14</w:t>
       </w:r>
@@ -3232,13 +3379,13 @@
           <w:rFonts w:asciiTheme="minorHAnsi" w:eastAsiaTheme="minorEastAsia" w:hAnsiTheme="minorHAnsi" w:cstheme="minorBidi"/>
           <w:noProof/>
           <w:szCs w:val="22"/>
-          <w:lang w:val="en-US"/>
-        </w:rPr>
-      </w:pPr>
-      <w:r>
-        <w:rPr>
-          <w:noProof/>
-          <w:lang w:val="en-US"/>
+          <w:lang w:val="fr-FR"/>
+        </w:rPr>
+      </w:pPr>
+      <w:r>
+        <w:rPr>
+          <w:noProof/>
+          <w:lang w:val="fr-FR"/>
         </w:rPr>
         <w:t>3.1</w:t>
       </w:r>
@@ -3247,20 +3394,21 @@
           <w:rFonts w:asciiTheme="minorHAnsi" w:eastAsiaTheme="minorEastAsia" w:hAnsiTheme="minorHAnsi" w:cstheme="minorBidi"/>
           <w:noProof/>
           <w:szCs w:val="22"/>
-          <w:lang w:val="en-US"/>
+          <w:lang w:val="fr-FR"/>
         </w:rPr>
         <w:tab/>
       </w:r>
       <w:r>
         <w:rPr>
           <w:noProof/>
-          <w:lang w:val="en-US"/>
+          <w:lang w:val="fr-FR"/>
         </w:rPr>
         <w:t>MME_GW</w:t>
       </w:r>
       <w:r>
         <w:rPr>
           <w:noProof/>
+          <w:lang w:val="fr-FR"/>
         </w:rPr>
         <w:tab/>
       </w:r>
@@ -3273,6 +3421,7 @@
       <w:r>
         <w:rPr>
           <w:noProof/>
+          <w:lang w:val="fr-FR"/>
         </w:rPr>
         <w:instrText xml:space="preserve"> PAGEREF _Toc425958277 \h </w:instrText>
       </w:r>
@@ -3290,6 +3439,7 @@
       <w:r>
         <w:rPr>
           <w:noProof/>
+          <w:lang w:val="fr-FR"/>
         </w:rPr>
         <w:t>14</w:t>
       </w:r>
@@ -3390,13 +3540,13 @@
           <w:rFonts w:asciiTheme="minorHAnsi" w:eastAsiaTheme="minorEastAsia" w:hAnsiTheme="minorHAnsi" w:cstheme="minorBidi"/>
           <w:noProof/>
           <w:szCs w:val="22"/>
-          <w:lang w:val="fr-FR"/>
-        </w:rPr>
-      </w:pPr>
-      <w:r>
-        <w:rPr>
-          <w:noProof/>
-          <w:lang w:val="fr-FR"/>
+          <w:lang w:val="en-US"/>
+        </w:rPr>
+      </w:pPr>
+      <w:r>
+        <w:rPr>
+          <w:noProof/>
+          <w:lang w:val="en-US"/>
         </w:rPr>
         <w:t>3.1.2</w:t>
       </w:r>
@@ -3405,21 +3555,21 @@
           <w:rFonts w:asciiTheme="minorHAnsi" w:eastAsiaTheme="minorEastAsia" w:hAnsiTheme="minorHAnsi" w:cstheme="minorBidi"/>
           <w:noProof/>
           <w:szCs w:val="22"/>
-          <w:lang w:val="fr-FR"/>
+          <w:lang w:val="en-US"/>
         </w:rPr>
         <w:tab/>
       </w:r>
       <w:r>
         <w:rPr>
           <w:noProof/>
-          <w:lang w:val="fr-FR"/>
+          <w:lang w:val="en-US"/>
         </w:rPr>
         <w:t>Configuration files</w:t>
       </w:r>
       <w:r>
         <w:rPr>
           <w:noProof/>
-          <w:lang w:val="fr-FR"/>
+          <w:lang w:val="en-US"/>
         </w:rPr>
         <w:tab/>
       </w:r>
@@ -3432,7 +3582,7 @@
       <w:r>
         <w:rPr>
           <w:noProof/>
-          <w:lang w:val="fr-FR"/>
+          <w:lang w:val="en-US"/>
         </w:rPr>
         <w:instrText xml:space="preserve"> PAGEREF _Toc425958279 \h </w:instrText>
       </w:r>
@@ -3450,7 +3600,7 @@
       <w:r>
         <w:rPr>
           <w:noProof/>
-          <w:lang w:val="fr-FR"/>
+          <w:lang w:val="en-US"/>
         </w:rPr>
         <w:t>14</w:t>
       </w:r>
@@ -3718,13 +3868,13 @@
           <w:rFonts w:asciiTheme="minorHAnsi" w:eastAsiaTheme="minorEastAsia" w:hAnsiTheme="minorHAnsi" w:cstheme="minorBidi"/>
           <w:noProof/>
           <w:szCs w:val="22"/>
-          <w:lang w:val="fr-FR"/>
-        </w:rPr>
-      </w:pPr>
-      <w:r>
-        <w:rPr>
-          <w:noProof/>
-          <w:lang w:val="fr-FR"/>
+          <w:lang w:val="en-US"/>
+        </w:rPr>
+      </w:pPr>
+      <w:r>
+        <w:rPr>
+          <w:noProof/>
+          <w:lang w:val="en-US"/>
         </w:rPr>
         <w:t>3.4.1</w:t>
       </w:r>
@@ -3733,21 +3883,21 @@
           <w:rFonts w:asciiTheme="minorHAnsi" w:eastAsiaTheme="minorEastAsia" w:hAnsiTheme="minorHAnsi" w:cstheme="minorBidi"/>
           <w:noProof/>
           <w:szCs w:val="22"/>
-          <w:lang w:val="fr-FR"/>
+          <w:lang w:val="en-US"/>
         </w:rPr>
         <w:tab/>
       </w:r>
       <w:r>
         <w:rPr>
           <w:noProof/>
-          <w:lang w:val="fr-FR"/>
+          <w:lang w:val="en-US"/>
         </w:rPr>
         <w:t>GUMMEI section</w:t>
       </w:r>
       <w:r>
         <w:rPr>
           <w:noProof/>
-          <w:lang w:val="fr-FR"/>
+          <w:lang w:val="en-US"/>
         </w:rPr>
         <w:tab/>
       </w:r>
@@ -3760,7 +3910,7 @@
       <w:r>
         <w:rPr>
           <w:noProof/>
-          <w:lang w:val="fr-FR"/>
+          <w:lang w:val="en-US"/>
         </w:rPr>
         <w:instrText xml:space="preserve"> PAGEREF _Toc425958283 \h </w:instrText>
       </w:r>
@@ -3778,7 +3928,7 @@
       <w:r>
         <w:rPr>
           <w:noProof/>
-          <w:lang w:val="fr-FR"/>
+          <w:lang w:val="en-US"/>
         </w:rPr>
         <w:t>15</w:t>
       </w:r>
@@ -4353,13 +4503,13 @@
           <w:rFonts w:asciiTheme="minorHAnsi" w:eastAsiaTheme="minorEastAsia" w:hAnsiTheme="minorHAnsi" w:cstheme="minorBidi"/>
           <w:noProof/>
           <w:szCs w:val="22"/>
-          <w:lang w:val="fr-FR"/>
-        </w:rPr>
-      </w:pPr>
-      <w:r>
-        <w:rPr>
-          <w:noProof/>
-          <w:lang w:val="fr-FR"/>
+          <w:lang w:val="en-US"/>
+        </w:rPr>
+      </w:pPr>
+      <w:r>
+        <w:rPr>
+          <w:noProof/>
+          <w:lang w:val="en-US"/>
         </w:rPr>
         <w:t>3.6</w:t>
       </w:r>
@@ -4368,21 +4518,21 @@
           <w:rFonts w:asciiTheme="minorHAnsi" w:eastAsiaTheme="minorEastAsia" w:hAnsiTheme="minorHAnsi" w:cstheme="minorBidi"/>
           <w:noProof/>
           <w:szCs w:val="22"/>
-          <w:lang w:val="fr-FR"/>
+          <w:lang w:val="en-US"/>
         </w:rPr>
         <w:tab/>
       </w:r>
       <w:r>
         <w:rPr>
           <w:noProof/>
-          <w:lang w:val="fr-FR"/>
+          <w:lang w:val="en-US"/>
         </w:rPr>
         <w:t>P-GW configuration content</w:t>
       </w:r>
       <w:r>
         <w:rPr>
           <w:noProof/>
-          <w:lang w:val="fr-FR"/>
+          <w:lang w:val="en-US"/>
         </w:rPr>
         <w:tab/>
       </w:r>
@@ -4395,7 +4545,7 @@
       <w:r>
         <w:rPr>
           <w:noProof/>
-          <w:lang w:val="fr-FR"/>
+          <w:lang w:val="en-US"/>
         </w:rPr>
         <w:instrText xml:space="preserve"> PAGEREF _Toc425958291 \h </w:instrText>
       </w:r>
@@ -4413,7 +4563,7 @@
       <w:r>
         <w:rPr>
           <w:noProof/>
-          <w:lang w:val="fr-FR"/>
+          <w:lang w:val="en-US"/>
         </w:rPr>
         <w:t>18</w:t>
       </w:r>
@@ -4435,13 +4585,13 @@
           <w:rFonts w:asciiTheme="minorHAnsi" w:eastAsiaTheme="minorEastAsia" w:hAnsiTheme="minorHAnsi" w:cstheme="minorBidi"/>
           <w:noProof/>
           <w:szCs w:val="22"/>
-          <w:lang w:val="fr-FR"/>
-        </w:rPr>
-      </w:pPr>
-      <w:r>
-        <w:rPr>
-          <w:noProof/>
-          <w:lang w:val="fr-FR" w:eastAsia="de-DE"/>
+          <w:lang w:val="en-US"/>
+        </w:rPr>
+      </w:pPr>
+      <w:r>
+        <w:rPr>
+          <w:noProof/>
+          <w:lang w:val="en-US" w:eastAsia="de-DE"/>
         </w:rPr>
         <w:t>3.6.1</w:t>
       </w:r>
@@ -4450,21 +4600,21 @@
           <w:rFonts w:asciiTheme="minorHAnsi" w:eastAsiaTheme="minorEastAsia" w:hAnsiTheme="minorHAnsi" w:cstheme="minorBidi"/>
           <w:noProof/>
           <w:szCs w:val="22"/>
-          <w:lang w:val="fr-FR"/>
+          <w:lang w:val="en-US"/>
         </w:rPr>
         <w:tab/>
       </w:r>
       <w:r>
         <w:rPr>
           <w:noProof/>
-          <w:lang w:val="fr-FR" w:eastAsia="de-DE"/>
+          <w:lang w:val="en-US" w:eastAsia="de-DE"/>
         </w:rPr>
         <w:t>Main section</w:t>
       </w:r>
       <w:r>
         <w:rPr>
           <w:noProof/>
-          <w:lang w:val="fr-FR"/>
+          <w:lang w:val="en-US"/>
         </w:rPr>
         <w:tab/>
       </w:r>
@@ -4477,7 +4627,7 @@
       <w:r>
         <w:rPr>
           <w:noProof/>
-          <w:lang w:val="fr-FR"/>
+          <w:lang w:val="en-US"/>
         </w:rPr>
         <w:instrText xml:space="preserve"> PAGEREF _Toc425958292 \h </w:instrText>
       </w:r>
@@ -4495,7 +4645,7 @@
       <w:r>
         <w:rPr>
           <w:noProof/>
-          <w:lang w:val="fr-FR"/>
+          <w:lang w:val="en-US"/>
         </w:rPr>
         <w:t>18</w:t>
       </w:r>
@@ -5488,7 +5638,13 @@
         <w:rPr>
           <w:noProof/>
         </w:rPr>
-        <w:t>26</w:t>
+        <w:t>2</w:t>
+      </w:r>
+      <w:r>
+        <w:rPr>
+          <w:noProof/>
+        </w:rPr>
+        <w:t>6</w:t>
       </w:r>
       <w:r>
         <w:rPr>
@@ -7972,17 +8128,17 @@
           <w:lang w:val="en-US"/>
         </w:rPr>
       </w:pPr>
-      <w:bookmarkStart w:id="9" w:name="_Toc219801636"/>
-      <w:bookmarkStart w:id="10" w:name="_Toc247358151"/>
-      <w:bookmarkStart w:id="11" w:name="_Toc247456227"/>
-      <w:bookmarkStart w:id="12" w:name="_Toc248135732"/>
-      <w:bookmarkStart w:id="13" w:name="_Toc247947257"/>
-      <w:bookmarkStart w:id="14" w:name="_Toc247522748"/>
-      <w:bookmarkStart w:id="15" w:name="_Toc248296518"/>
-      <w:bookmarkStart w:id="16" w:name="_Toc248809115"/>
-      <w:bookmarkStart w:id="17" w:name="_Toc264987027"/>
-      <w:bookmarkStart w:id="18" w:name="_Toc296589969"/>
-      <w:bookmarkStart w:id="19" w:name="_Toc425958260"/>
+      <w:bookmarkStart w:id="8" w:name="_Toc219801636"/>
+      <w:bookmarkStart w:id="9" w:name="_Toc247358151"/>
+      <w:bookmarkStart w:id="10" w:name="_Toc247456227"/>
+      <w:bookmarkStart w:id="11" w:name="_Toc248135732"/>
+      <w:bookmarkStart w:id="12" w:name="_Toc247947257"/>
+      <w:bookmarkStart w:id="13" w:name="_Toc247522748"/>
+      <w:bookmarkStart w:id="14" w:name="_Toc248296518"/>
+      <w:bookmarkStart w:id="15" w:name="_Toc248809115"/>
+      <w:bookmarkStart w:id="16" w:name="_Toc264987027"/>
+      <w:bookmarkStart w:id="17" w:name="_Toc296589969"/>
+      <w:bookmarkStart w:id="18" w:name="_Toc425958260"/>
       <w:r>
         <w:rPr>
           <w:lang w:val="en-US"/>
@@ -7990,6 +8146,7 @@
         <w:lastRenderedPageBreak/>
         <w:t>List of Figures</w:t>
       </w:r>
+      <w:bookmarkEnd w:id="8"/>
       <w:bookmarkEnd w:id="9"/>
       <w:bookmarkEnd w:id="10"/>
       <w:bookmarkEnd w:id="11"/>
@@ -8000,7 +8157,6 @@
       <w:bookmarkEnd w:id="16"/>
       <w:bookmarkEnd w:id="17"/>
       <w:bookmarkEnd w:id="18"/>
-      <w:bookmarkEnd w:id="19"/>
     </w:p>
     <w:p>
       <w:pPr>
@@ -8860,8 +9016,8 @@
           <w:lang w:val="en-US"/>
         </w:rPr>
       </w:pPr>
-      <w:bookmarkStart w:id="20" w:name="_Toc296589970"/>
-      <w:bookmarkStart w:id="21" w:name="_Toc425958261"/>
+      <w:bookmarkStart w:id="19" w:name="_Toc296589970"/>
+      <w:bookmarkStart w:id="20" w:name="_Toc425958261"/>
       <w:r>
         <w:rPr>
           <w:lang w:val="en-US"/>
@@ -8869,8 +9025,8 @@
         <w:lastRenderedPageBreak/>
         <w:t>List of tables</w:t>
       </w:r>
+      <w:bookmarkEnd w:id="19"/>
       <w:bookmarkEnd w:id="20"/>
-      <w:bookmarkEnd w:id="21"/>
     </w:p>
     <w:p>
       <w:pPr>
@@ -10001,10 +10157,10 @@
           <w:lang w:val="en-US"/>
         </w:rPr>
       </w:pPr>
-      <w:bookmarkStart w:id="22" w:name="_Toc494089550"/>
-      <w:bookmarkStart w:id="23" w:name="_Toc136764943"/>
-      <w:bookmarkStart w:id="24" w:name="_Toc296589971"/>
-      <w:bookmarkStart w:id="25" w:name="_Toc425958262"/>
+      <w:bookmarkStart w:id="21" w:name="_Toc494089550"/>
+      <w:bookmarkStart w:id="22" w:name="_Toc136764943"/>
+      <w:bookmarkStart w:id="23" w:name="_Toc296589971"/>
+      <w:bookmarkStart w:id="24" w:name="_Toc425958262"/>
       <w:r>
         <w:rPr>
           <w:lang w:val="en-US"/>
@@ -10012,10 +10168,10 @@
         <w:lastRenderedPageBreak/>
         <w:t>Abbreviations</w:t>
       </w:r>
+      <w:bookmarkEnd w:id="21"/>
       <w:bookmarkEnd w:id="22"/>
       <w:bookmarkEnd w:id="23"/>
       <w:bookmarkEnd w:id="24"/>
-      <w:bookmarkEnd w:id="25"/>
     </w:p>
     <w:p>
       <w:pPr>
@@ -10028,7 +10184,7 @@
           <w:lang w:val="en-US"/>
         </w:rPr>
       </w:pPr>
-      <w:bookmarkStart w:id="26" w:name="_Toc296589972"/>
+      <w:bookmarkStart w:id="25" w:name="_Toc296589972"/>
       <w:r>
         <w:rPr>
           <w:lang w:val="en-US"/>
@@ -10866,7 +11022,7 @@
           <w:lang w:val="en-US" w:eastAsia="de-DE"/>
         </w:rPr>
       </w:pPr>
-      <w:bookmarkStart w:id="27" w:name="_Toc425958263"/>
+      <w:bookmarkStart w:id="26" w:name="_Toc425958263"/>
       <w:r>
         <w:rPr>
           <w:lang w:val="en-US" w:eastAsia="de-DE"/>
@@ -10874,24 +11030,24 @@
         <w:lastRenderedPageBreak/>
         <w:t>Introduction</w:t>
       </w:r>
+      <w:bookmarkEnd w:id="25"/>
       <w:bookmarkEnd w:id="26"/>
+    </w:p>
+    <w:p>
+      <w:pPr>
+        <w:pStyle w:val="EUHeading2"/>
+        <w:rPr>
+          <w:lang w:val="en-US"/>
+        </w:rPr>
+      </w:pPr>
+      <w:bookmarkStart w:id="27" w:name="_Toc425958264"/>
+      <w:r>
+        <w:rPr>
+          <w:lang w:val="en-US"/>
+        </w:rPr>
+        <w:t>Overview</w:t>
+      </w:r>
       <w:bookmarkEnd w:id="27"/>
-    </w:p>
-    <w:p>
-      <w:pPr>
-        <w:pStyle w:val="EUHeading2"/>
-        <w:rPr>
-          <w:lang w:val="en-US"/>
-        </w:rPr>
-      </w:pPr>
-      <w:bookmarkStart w:id="28" w:name="_Toc425958264"/>
-      <w:r>
-        <w:rPr>
-          <w:lang w:val="en-US"/>
-        </w:rPr>
-        <w:t>Overview</w:t>
-      </w:r>
-      <w:bookmarkEnd w:id="28"/>
     </w:p>
     <w:p>
       <w:pPr>
@@ -10982,7 +11138,7 @@
           <v:shape id="_x0000_i1025" type="#_x0000_t75" style="width:427.95pt;height:139.05pt" o:ole="">
             <v:imagedata r:id="rId15" o:title=""/>
           </v:shape>
-          <o:OLEObject Type="Embed" ProgID="Visio.Drawing.11" ShapeID="_x0000_i1025" DrawAspect="Content" ObjectID="_1499700166" r:id="rId16"/>
+          <o:OLEObject Type="Embed" ProgID="Visio.Drawing.11" ShapeID="_x0000_i1025" DrawAspect="Content" ObjectID="_1503318975" r:id="rId16"/>
         </w:object>
       </w:r>
     </w:p>
@@ -10991,7 +11147,7 @@
         <w:pStyle w:val="Caption"/>
         <w:jc w:val="center"/>
       </w:pPr>
-      <w:bookmarkStart w:id="29" w:name="_Toc425958337"/>
+      <w:bookmarkStart w:id="28" w:name="_Toc425958337"/>
       <w:r>
         <w:t xml:space="preserve">Figure </w:t>
       </w:r>
@@ -11016,31 +11172,31 @@
       <w:r>
         <w:t xml:space="preserve"> EPC overview</w:t>
       </w:r>
+      <w:bookmarkEnd w:id="28"/>
+    </w:p>
+    <w:p>
+      <w:pPr>
+        <w:spacing w:after="120"/>
+        <w:rPr>
+          <w:lang w:val="en-US"/>
+        </w:rPr>
+      </w:pPr>
+    </w:p>
+    <w:p>
+      <w:pPr>
+        <w:pStyle w:val="EUHeading2"/>
+        <w:rPr>
+          <w:lang w:val="en-US"/>
+        </w:rPr>
+      </w:pPr>
+      <w:bookmarkStart w:id="29" w:name="_Toc425958265"/>
+      <w:r>
+        <w:rPr>
+          <w:lang w:val="en-US"/>
+        </w:rPr>
+        <w:t>Deployment scenarios</w:t>
+      </w:r>
       <w:bookmarkEnd w:id="29"/>
-    </w:p>
-    <w:p>
-      <w:pPr>
-        <w:spacing w:after="120"/>
-        <w:rPr>
-          <w:lang w:val="en-US"/>
-        </w:rPr>
-      </w:pPr>
-    </w:p>
-    <w:p>
-      <w:pPr>
-        <w:pStyle w:val="EUHeading2"/>
-        <w:rPr>
-          <w:lang w:val="en-US"/>
-        </w:rPr>
-      </w:pPr>
-      <w:bookmarkStart w:id="30" w:name="_Toc425958265"/>
-      <w:r>
-        <w:rPr>
-          <w:lang w:val="en-US"/>
-        </w:rPr>
-        <w:t>Deployment scenarios</w:t>
-      </w:r>
-      <w:bookmarkEnd w:id="30"/>
     </w:p>
     <w:p>
       <w:pPr>
@@ -11074,14 +11230,14 @@
           <w:lang w:val="en-US"/>
         </w:rPr>
       </w:pPr>
-      <w:bookmarkStart w:id="31" w:name="_Toc425958266"/>
+      <w:bookmarkStart w:id="30" w:name="_Toc425958266"/>
       <w:r>
         <w:rPr>
           <w:lang w:val="en-US"/>
         </w:rPr>
         <w:t>Separate EPC platform</w:t>
       </w:r>
-      <w:bookmarkEnd w:id="31"/>
+      <w:bookmarkEnd w:id="30"/>
     </w:p>
     <w:p>
       <w:pPr>
@@ -11120,7 +11276,7 @@
           <v:shape id="_x0000_i1026" type="#_x0000_t75" style="width:427.95pt;height:166.05pt" o:ole="">
             <v:imagedata r:id="rId17" o:title=""/>
           </v:shape>
-          <o:OLEObject Type="Embed" ProgID="Visio.Drawing.11" ShapeID="_x0000_i1026" DrawAspect="Content" ObjectID="_1499700167" r:id="rId18"/>
+          <o:OLEObject Type="Embed" ProgID="Visio.Drawing.11" ShapeID="_x0000_i1026" DrawAspect="Content" ObjectID="_1503318976" r:id="rId18"/>
         </w:object>
       </w:r>
     </w:p>
@@ -11132,7 +11288,7 @@
           <w:lang w:val="en-US"/>
         </w:rPr>
       </w:pPr>
-      <w:bookmarkStart w:id="32" w:name="_Toc425958338"/>
+      <w:bookmarkStart w:id="31" w:name="_Toc425958338"/>
       <w:r>
         <w:t xml:space="preserve">Figure </w:t>
       </w:r>
@@ -11157,7 +11313,7 @@
       <w:r>
         <w:t xml:space="preserve"> EPC Deployment in MME SP-GW</w:t>
       </w:r>
-      <w:bookmarkEnd w:id="32"/>
+      <w:bookmarkEnd w:id="31"/>
     </w:p>
     <w:p>
       <w:pPr>
@@ -11191,7 +11347,7 @@
           <w:lang w:val="en-US"/>
         </w:rPr>
       </w:pPr>
-      <w:bookmarkStart w:id="33" w:name="_Toc425958267"/>
+      <w:bookmarkStart w:id="32" w:name="_Toc425958267"/>
       <w:r>
         <w:rPr>
           <w:lang w:val="en-US"/>
@@ -11199,7 +11355,7 @@
         <w:lastRenderedPageBreak/>
         <w:t>All in one EPC platform</w:t>
       </w:r>
-      <w:bookmarkEnd w:id="33"/>
+      <w:bookmarkEnd w:id="32"/>
     </w:p>
     <w:p>
       <w:pPr>
@@ -11239,7 +11395,7 @@
           <v:shape id="_x0000_i1027" type="#_x0000_t75" style="width:427.95pt;height:168.75pt" o:ole="">
             <v:imagedata r:id="rId19" o:title=""/>
           </v:shape>
-          <o:OLEObject Type="Embed" ProgID="Visio.Drawing.11" ShapeID="_x0000_i1027" DrawAspect="Content" ObjectID="_1499700168" r:id="rId20"/>
+          <o:OLEObject Type="Embed" ProgID="Visio.Drawing.11" ShapeID="_x0000_i1027" DrawAspect="Content" ObjectID="_1503318977" r:id="rId20"/>
         </w:object>
       </w:r>
     </w:p>
@@ -11251,7 +11407,7 @@
           <w:lang w:val="en-US"/>
         </w:rPr>
       </w:pPr>
-      <w:bookmarkStart w:id="34" w:name="_Toc425958339"/>
+      <w:bookmarkStart w:id="33" w:name="_Toc425958339"/>
       <w:r>
         <w:t xml:space="preserve">Figure </w:t>
       </w:r>
@@ -11276,7 +11432,7 @@
       <w:r>
         <w:t xml:space="preserve"> EPC Deployment in MME_GW</w:t>
       </w:r>
-      <w:bookmarkEnd w:id="34"/>
+      <w:bookmarkEnd w:id="33"/>
     </w:p>
     <w:p>
       <w:pPr>
@@ -11469,7 +11625,7 @@
           <w:lang w:val="en-US" w:eastAsia="de-DE"/>
         </w:rPr>
       </w:pPr>
-      <w:bookmarkStart w:id="35" w:name="_Toc425958268"/>
+      <w:bookmarkStart w:id="34" w:name="_Toc425958268"/>
       <w:r>
         <w:rPr>
           <w:lang w:val="en-US" w:eastAsia="de-DE"/>
@@ -11477,194 +11633,194 @@
         <w:lastRenderedPageBreak/>
         <w:t>EPC Installation</w:t>
       </w:r>
+      <w:bookmarkEnd w:id="34"/>
+    </w:p>
+    <w:p>
+      <w:pPr>
+        <w:pStyle w:val="EUHeading2"/>
+        <w:rPr>
+          <w:lang w:val="en-US"/>
+        </w:rPr>
+      </w:pPr>
+      <w:bookmarkStart w:id="35" w:name="_Toc425958269"/>
+      <w:r>
+        <w:rPr>
+          <w:lang w:val="en-US"/>
+        </w:rPr>
+        <w:t>Operating system</w:t>
+      </w:r>
       <w:bookmarkEnd w:id="35"/>
     </w:p>
     <w:p>
       <w:pPr>
+        <w:pStyle w:val="EUNormalCharChar"/>
+        <w:rPr>
+          <w:sz w:val="20"/>
+          <w:lang w:val="en-US" w:eastAsia="x-none"/>
+        </w:rPr>
+      </w:pPr>
+      <w:r>
+        <w:rPr>
+          <w:sz w:val="20"/>
+          <w:lang w:val="en-US" w:eastAsia="x-none"/>
+        </w:rPr>
+        <w:t xml:space="preserve">The EPC software has only been tested on UBUNTU 14.04x64, and UBUNTU 14.10x64 </w:t>
+      </w:r>
+      <w:r>
+        <w:rPr>
+          <w:sz w:val="20"/>
+          <w:lang w:val="en-US" w:eastAsia="x-none"/>
+        </w:rPr>
+        <w:t xml:space="preserve">LINUX </w:t>
+      </w:r>
+      <w:r>
+        <w:rPr>
+          <w:sz w:val="20"/>
+          <w:lang w:val="en-US" w:eastAsia="x-none"/>
+        </w:rPr>
+        <w:t>distributions</w:t>
+      </w:r>
+      <w:r>
+        <w:rPr>
+          <w:sz w:val="20"/>
+          <w:lang w:val="en-US" w:eastAsia="x-none"/>
+        </w:rPr>
+        <w:t xml:space="preserve"> on Intel x86 64 bits platforms.</w:t>
+      </w:r>
+    </w:p>
+    <w:p>
+      <w:pPr>
+        <w:pStyle w:val="EUNormalCharChar"/>
+        <w:rPr>
+          <w:sz w:val="20"/>
+          <w:lang w:val="en-US" w:eastAsia="x-none"/>
+        </w:rPr>
+      </w:pPr>
+      <w:r>
+        <w:rPr>
+          <w:sz w:val="20"/>
+          <w:lang w:val="en-US" w:eastAsia="x-none"/>
+        </w:rPr>
+        <w:t>If you want to try another LINUX distribution, it is mandatory to have a 64 bits LINUX distribution.</w:t>
+      </w:r>
+    </w:p>
+    <w:p>
+      <w:pPr>
+        <w:pStyle w:val="EUNormalCharChar"/>
+        <w:rPr>
+          <w:sz w:val="20"/>
+          <w:lang w:val="en-US" w:eastAsia="x-none"/>
+        </w:rPr>
+      </w:pPr>
+    </w:p>
+    <w:p>
+      <w:pPr>
+        <w:pStyle w:val="EUNormalCharChar"/>
+        <w:rPr>
+          <w:b/>
+          <w:sz w:val="20"/>
+          <w:lang w:val="en-US" w:eastAsia="x-none"/>
+        </w:rPr>
+      </w:pPr>
+      <w:r>
+        <w:rPr>
+          <w:b/>
+          <w:sz w:val="20"/>
+          <w:lang w:val="en-US" w:eastAsia="x-none"/>
+        </w:rPr>
+        <w:t>Important!</w:t>
+      </w:r>
+    </w:p>
+    <w:p>
+      <w:pPr>
+        <w:pStyle w:val="EUNormalCharChar"/>
+        <w:rPr>
+          <w:sz w:val="20"/>
+          <w:lang w:val="en-US" w:eastAsia="de-DE"/>
+        </w:rPr>
+      </w:pPr>
+      <w:r>
+        <w:rPr>
+          <w:sz w:val="20"/>
+          <w:lang w:val="en-US" w:eastAsia="de-DE"/>
+        </w:rPr>
+        <w:t>In this document OPENAIR</w:t>
+      </w:r>
+      <w:r>
+        <w:rPr>
+          <w:sz w:val="20"/>
+          <w:lang w:val="en-US" w:eastAsia="de-DE"/>
+        </w:rPr>
+        <w:t>CN</w:t>
+      </w:r>
+      <w:r>
+        <w:rPr>
+          <w:sz w:val="20"/>
+          <w:lang w:val="en-US" w:eastAsia="de-DE"/>
+        </w:rPr>
+        <w:t xml:space="preserve">_DIR is the path to the </w:t>
+      </w:r>
+      <w:proofErr w:type="spellStart"/>
+      <w:r>
+        <w:rPr>
+          <w:sz w:val="20"/>
+          <w:lang w:val="en-US" w:eastAsia="de-DE"/>
+        </w:rPr>
+        <w:t>openair</w:t>
+      </w:r>
+      <w:r>
+        <w:rPr>
+          <w:sz w:val="20"/>
+          <w:lang w:val="en-US" w:eastAsia="de-DE"/>
+        </w:rPr>
+        <w:t>-cn</w:t>
+      </w:r>
+      <w:proofErr w:type="spellEnd"/>
+      <w:r>
+        <w:rPr>
+          <w:sz w:val="20"/>
+          <w:lang w:val="en-US" w:eastAsia="de-DE"/>
+        </w:rPr>
+        <w:t xml:space="preserve"> working</w:t>
+      </w:r>
+      <w:r>
+        <w:rPr>
+          <w:sz w:val="20"/>
+          <w:lang w:val="en-US" w:eastAsia="de-DE"/>
+        </w:rPr>
+        <w:t xml:space="preserve"> directory</w:t>
+      </w:r>
+      <w:r>
+        <w:rPr>
+          <w:sz w:val="20"/>
+          <w:lang w:val="en-US" w:eastAsia="de-DE"/>
+        </w:rPr>
+        <w:t>.</w:t>
+      </w:r>
+    </w:p>
+    <w:p>
+      <w:pPr>
+        <w:pStyle w:val="EUNormalCharChar"/>
+        <w:rPr>
+          <w:lang w:val="en-US" w:eastAsia="de-DE"/>
+        </w:rPr>
+      </w:pPr>
+    </w:p>
+    <w:p>
+      <w:pPr>
         <w:pStyle w:val="EUHeading2"/>
         <w:rPr>
           <w:lang w:val="en-US"/>
         </w:rPr>
       </w:pPr>
-      <w:bookmarkStart w:id="36" w:name="_Toc425958269"/>
-      <w:r>
-        <w:rPr>
-          <w:lang w:val="en-US"/>
-        </w:rPr>
-        <w:t>Operating system</w:t>
+      <w:bookmarkStart w:id="36" w:name="_Toc425958270"/>
+      <w:r>
+        <w:rPr>
+          <w:lang w:val="en-US"/>
+        </w:rPr>
+        <w:t>EPC source code</w:t>
       </w:r>
       <w:bookmarkEnd w:id="36"/>
-    </w:p>
-    <w:p>
-      <w:pPr>
-        <w:pStyle w:val="EUNormalCharChar"/>
-        <w:rPr>
-          <w:sz w:val="20"/>
-          <w:lang w:val="en-US" w:eastAsia="x-none"/>
-        </w:rPr>
-      </w:pPr>
-      <w:r>
-        <w:rPr>
-          <w:sz w:val="20"/>
-          <w:lang w:val="en-US" w:eastAsia="x-none"/>
-        </w:rPr>
-        <w:t xml:space="preserve">The EPC software has only been tested on UBUNTU 14.04x64, and UBUNTU 14.10x64 </w:t>
-      </w:r>
-      <w:r>
-        <w:rPr>
-          <w:sz w:val="20"/>
-          <w:lang w:val="en-US" w:eastAsia="x-none"/>
-        </w:rPr>
-        <w:t xml:space="preserve">LINUX </w:t>
-      </w:r>
-      <w:r>
-        <w:rPr>
-          <w:sz w:val="20"/>
-          <w:lang w:val="en-US" w:eastAsia="x-none"/>
-        </w:rPr>
-        <w:t>distributions</w:t>
-      </w:r>
-      <w:r>
-        <w:rPr>
-          <w:sz w:val="20"/>
-          <w:lang w:val="en-US" w:eastAsia="x-none"/>
-        </w:rPr>
-        <w:t xml:space="preserve"> on Intel x86 64 bits platforms.</w:t>
-      </w:r>
-    </w:p>
-    <w:p>
-      <w:pPr>
-        <w:pStyle w:val="EUNormalCharChar"/>
-        <w:rPr>
-          <w:sz w:val="20"/>
-          <w:lang w:val="en-US" w:eastAsia="x-none"/>
-        </w:rPr>
-      </w:pPr>
-      <w:r>
-        <w:rPr>
-          <w:sz w:val="20"/>
-          <w:lang w:val="en-US" w:eastAsia="x-none"/>
-        </w:rPr>
-        <w:t>If you want to try another LINUX distribution, it is mandatory to have a 64 bits LINUX distribution.</w:t>
-      </w:r>
-    </w:p>
-    <w:p>
-      <w:pPr>
-        <w:pStyle w:val="EUNormalCharChar"/>
-        <w:rPr>
-          <w:sz w:val="20"/>
-          <w:lang w:val="en-US" w:eastAsia="x-none"/>
-        </w:rPr>
-      </w:pPr>
-    </w:p>
-    <w:p>
-      <w:pPr>
-        <w:pStyle w:val="EUNormalCharChar"/>
-        <w:rPr>
-          <w:b/>
-          <w:sz w:val="20"/>
-          <w:lang w:val="en-US" w:eastAsia="x-none"/>
-        </w:rPr>
-      </w:pPr>
-      <w:r>
-        <w:rPr>
-          <w:b/>
-          <w:sz w:val="20"/>
-          <w:lang w:val="en-US" w:eastAsia="x-none"/>
-        </w:rPr>
-        <w:t>Important!</w:t>
-      </w:r>
-    </w:p>
-    <w:p>
-      <w:pPr>
-        <w:pStyle w:val="EUNormalCharChar"/>
-        <w:rPr>
-          <w:sz w:val="20"/>
-          <w:lang w:val="en-US" w:eastAsia="de-DE"/>
-        </w:rPr>
-      </w:pPr>
-      <w:r>
-        <w:rPr>
-          <w:sz w:val="20"/>
-          <w:lang w:val="en-US" w:eastAsia="de-DE"/>
-        </w:rPr>
-        <w:t>In this document OPENAIR</w:t>
-      </w:r>
-      <w:r>
-        <w:rPr>
-          <w:sz w:val="20"/>
-          <w:lang w:val="en-US" w:eastAsia="de-DE"/>
-        </w:rPr>
-        <w:t>CN</w:t>
-      </w:r>
-      <w:r>
-        <w:rPr>
-          <w:sz w:val="20"/>
-          <w:lang w:val="en-US" w:eastAsia="de-DE"/>
-        </w:rPr>
-        <w:t xml:space="preserve">_DIR is the path to the </w:t>
-      </w:r>
-      <w:proofErr w:type="spellStart"/>
-      <w:r>
-        <w:rPr>
-          <w:sz w:val="20"/>
-          <w:lang w:val="en-US" w:eastAsia="de-DE"/>
-        </w:rPr>
-        <w:t>openair</w:t>
-      </w:r>
-      <w:r>
-        <w:rPr>
-          <w:sz w:val="20"/>
-          <w:lang w:val="en-US" w:eastAsia="de-DE"/>
-        </w:rPr>
-        <w:t>-cn</w:t>
-      </w:r>
-      <w:proofErr w:type="spellEnd"/>
-      <w:r>
-        <w:rPr>
-          <w:sz w:val="20"/>
-          <w:lang w:val="en-US" w:eastAsia="de-DE"/>
-        </w:rPr>
-        <w:t xml:space="preserve"> working</w:t>
-      </w:r>
-      <w:r>
-        <w:rPr>
-          <w:sz w:val="20"/>
-          <w:lang w:val="en-US" w:eastAsia="de-DE"/>
-        </w:rPr>
-        <w:t xml:space="preserve"> directory</w:t>
-      </w:r>
-      <w:r>
-        <w:rPr>
-          <w:sz w:val="20"/>
-          <w:lang w:val="en-US" w:eastAsia="de-DE"/>
-        </w:rPr>
-        <w:t>.</w:t>
-      </w:r>
-    </w:p>
-    <w:p>
-      <w:pPr>
-        <w:pStyle w:val="EUNormalCharChar"/>
-        <w:rPr>
-          <w:lang w:val="en-US" w:eastAsia="de-DE"/>
-        </w:rPr>
-      </w:pPr>
-    </w:p>
-    <w:p>
-      <w:pPr>
-        <w:pStyle w:val="EUHeading2"/>
-        <w:rPr>
-          <w:lang w:val="en-US"/>
-        </w:rPr>
-      </w:pPr>
-      <w:bookmarkStart w:id="37" w:name="_Toc425958270"/>
-      <w:r>
-        <w:rPr>
-          <w:lang w:val="en-US"/>
-        </w:rPr>
-        <w:t>EPC source code</w:t>
-      </w:r>
-      <w:bookmarkEnd w:id="37"/>
     </w:p>
     <w:p>
       <w:pPr>
@@ -12196,7 +12352,7 @@
           <w:szCs w:val="16"/>
           <w:lang w:val="en-US"/>
         </w:rPr>
-        <w:t xml:space="preserve"> -connect gitlab.eurecom.fr:443 2&gt;/</w:t>
+        <w:t xml:space="preserve"> -connect gitlab.eurecom.fr:443 2&gt;/dev/null | </w:t>
       </w:r>
       <w:proofErr w:type="spellStart"/>
       <w:r>
@@ -12206,7 +12362,7 @@
           <w:szCs w:val="16"/>
           <w:lang w:val="en-US"/>
         </w:rPr>
-        <w:t>dev</w:t>
+        <w:t>sed</w:t>
       </w:r>
       <w:proofErr w:type="spellEnd"/>
       <w:r>
@@ -12216,7 +12372,7 @@
           <w:szCs w:val="16"/>
           <w:lang w:val="en-US"/>
         </w:rPr>
-        <w:t xml:space="preserve">/null | </w:t>
+        <w:t xml:space="preserve"> -ne '/-BEGIN CERTIFICATE-/,/-END CERTIFICATE-/p' &gt;&gt; /</w:t>
       </w:r>
       <w:proofErr w:type="spellStart"/>
       <w:r>
@@ -12226,7 +12382,7 @@
           <w:szCs w:val="16"/>
           <w:lang w:val="en-US"/>
         </w:rPr>
-        <w:t>sed</w:t>
+        <w:t>etc</w:t>
       </w:r>
       <w:proofErr w:type="spellEnd"/>
       <w:r>
@@ -12236,7 +12392,7 @@
           <w:szCs w:val="16"/>
           <w:lang w:val="en-US"/>
         </w:rPr>
-        <w:t xml:space="preserve"> -ne '/-BEGIN CERTIFICATE-/,/-END CERTIFICATE-/p' &gt;&gt; /</w:t>
+        <w:t>/</w:t>
       </w:r>
       <w:proofErr w:type="spellStart"/>
       <w:r>
@@ -12246,7 +12402,7 @@
           <w:szCs w:val="16"/>
           <w:lang w:val="en-US"/>
         </w:rPr>
-        <w:t>etc</w:t>
+        <w:t>ssl</w:t>
       </w:r>
       <w:proofErr w:type="spellEnd"/>
       <w:r>
@@ -12256,26 +12412,6 @@
           <w:szCs w:val="16"/>
           <w:lang w:val="en-US"/>
         </w:rPr>
-        <w:t>/</w:t>
-      </w:r>
-      <w:proofErr w:type="spellStart"/>
-      <w:r>
-        <w:rPr>
-          <w:rFonts w:ascii="Courier New" w:hAnsi="Courier New" w:cs="Courier New"/>
-          <w:sz w:val="16"/>
-          <w:szCs w:val="16"/>
-          <w:lang w:val="en-US"/>
-        </w:rPr>
-        <w:t>ssl</w:t>
-      </w:r>
-      <w:proofErr w:type="spellEnd"/>
-      <w:r>
-        <w:rPr>
-          <w:rFonts w:ascii="Courier New" w:hAnsi="Courier New" w:cs="Courier New"/>
-          <w:sz w:val="16"/>
-          <w:szCs w:val="16"/>
-          <w:lang w:val="en-US"/>
-        </w:rPr>
         <w:t>/certs/ca-certificates.crt</w:t>
       </w:r>
     </w:p>
@@ -12302,14 +12438,14 @@
           <w:lang w:val="en-US"/>
         </w:rPr>
       </w:pPr>
-      <w:bookmarkStart w:id="38" w:name="_Toc425958271"/>
+      <w:bookmarkStart w:id="37" w:name="_Toc425958271"/>
       <w:r>
         <w:rPr>
           <w:lang w:val="en-US"/>
         </w:rPr>
         <w:t>Get the code without login</w:t>
       </w:r>
-      <w:bookmarkEnd w:id="38"/>
+      <w:bookmarkEnd w:id="37"/>
     </w:p>
     <w:p>
       <w:pPr>
@@ -12461,14 +12597,14 @@
           <w:lang w:val="en-US"/>
         </w:rPr>
       </w:pPr>
-      <w:bookmarkStart w:id="39" w:name="_Toc425958272"/>
+      <w:bookmarkStart w:id="38" w:name="_Toc425958272"/>
       <w:r>
         <w:rPr>
           <w:lang w:val="en-US"/>
         </w:rPr>
         <w:t>Get the code with login (contributors)</w:t>
       </w:r>
-      <w:bookmarkEnd w:id="39"/>
+      <w:bookmarkEnd w:id="38"/>
     </w:p>
     <w:p>
       <w:pPr>
@@ -12852,7 +12988,7 @@
           <w:lang w:val="en-US"/>
         </w:rPr>
       </w:pPr>
-      <w:bookmarkStart w:id="40" w:name="_Toc425958273"/>
+      <w:bookmarkStart w:id="39" w:name="_Toc425958273"/>
       <w:r>
         <w:rPr>
           <w:lang w:val="en-US"/>
@@ -12866,367 +13002,367 @@
         </w:rPr>
         <w:t>nitial steps.</w:t>
       </w:r>
+      <w:bookmarkEnd w:id="39"/>
+    </w:p>
+    <w:p>
+      <w:pPr>
+        <w:pStyle w:val="EUNormalCharChar"/>
+        <w:rPr>
+          <w:sz w:val="20"/>
+          <w:lang w:val="en-US" w:eastAsia="de-DE"/>
+        </w:rPr>
+      </w:pPr>
+      <w:r>
+        <w:rPr>
+          <w:sz w:val="20"/>
+          <w:lang w:val="en-US" w:eastAsia="de-DE"/>
+        </w:rPr>
+        <w:t>Some software installations have to be done prior to build the EURECOM EPC and the EURECOM HSS.</w:t>
+      </w:r>
+    </w:p>
+    <w:p>
+      <w:pPr>
+        <w:pStyle w:val="EUNormalCharChar"/>
+        <w:rPr>
+          <w:sz w:val="20"/>
+          <w:lang w:val="en-US" w:eastAsia="de-DE"/>
+        </w:rPr>
+      </w:pPr>
+      <w:r>
+        <w:rPr>
+          <w:sz w:val="20"/>
+          <w:lang w:val="en-US" w:eastAsia="de-DE"/>
+        </w:rPr>
+        <w:t>In OPENAIR</w:t>
+      </w:r>
+      <w:r>
+        <w:rPr>
+          <w:sz w:val="20"/>
+          <w:lang w:val="en-US" w:eastAsia="de-DE"/>
+        </w:rPr>
+        <w:t>CN</w:t>
+      </w:r>
+      <w:r>
+        <w:rPr>
+          <w:sz w:val="20"/>
+          <w:lang w:val="en-US" w:eastAsia="de-DE"/>
+        </w:rPr>
+        <w:t>_DIR/</w:t>
+      </w:r>
+      <w:r>
+        <w:rPr>
+          <w:sz w:val="20"/>
+          <w:lang w:val="en-US" w:eastAsia="de-DE"/>
+        </w:rPr>
+        <w:t>SCRIPTS</w:t>
+      </w:r>
+      <w:r>
+        <w:rPr>
+          <w:sz w:val="20"/>
+          <w:lang w:val="en-US" w:eastAsia="de-DE"/>
+        </w:rPr>
+        <w:t xml:space="preserve"> directory, execute the following command:</w:t>
+      </w:r>
+    </w:p>
+    <w:p>
+      <w:pPr>
+        <w:pStyle w:val="EUNormalCharChar"/>
+        <w:rPr>
+          <w:rFonts w:ascii="Courier New" w:hAnsi="Courier New" w:cs="Courier New"/>
+          <w:sz w:val="16"/>
+          <w:szCs w:val="16"/>
+          <w:lang w:val="en-US" w:eastAsia="x-none"/>
+        </w:rPr>
+      </w:pPr>
+      <w:proofErr w:type="spellStart"/>
+      <w:r>
+        <w:rPr>
+          <w:rFonts w:ascii="Courier New" w:hAnsi="Courier New" w:cs="Courier New"/>
+          <w:sz w:val="16"/>
+          <w:szCs w:val="16"/>
+          <w:lang w:val="en-US" w:eastAsia="x-none"/>
+        </w:rPr>
+        <w:t>user@host</w:t>
+      </w:r>
+      <w:proofErr w:type="spellEnd"/>
+      <w:r>
+        <w:rPr>
+          <w:rFonts w:ascii="Courier New" w:hAnsi="Courier New" w:cs="Courier New"/>
+          <w:sz w:val="16"/>
+          <w:szCs w:val="16"/>
+          <w:lang w:val="en-US" w:eastAsia="x-none"/>
+        </w:rPr>
+        <w:t>:~/</w:t>
+      </w:r>
+      <w:proofErr w:type="spellStart"/>
+      <w:r>
+        <w:rPr>
+          <w:rFonts w:ascii="Courier New" w:hAnsi="Courier New" w:cs="Courier New"/>
+          <w:sz w:val="16"/>
+          <w:szCs w:val="16"/>
+          <w:lang w:val="en-US" w:eastAsia="x-none"/>
+        </w:rPr>
+        <w:t>op</w:t>
+      </w:r>
+      <w:r>
+        <w:rPr>
+          <w:rFonts w:ascii="Courier New" w:hAnsi="Courier New" w:cs="Courier New"/>
+          <w:sz w:val="16"/>
+          <w:szCs w:val="16"/>
+          <w:lang w:val="en-US" w:eastAsia="x-none"/>
+        </w:rPr>
+        <w:t>enair-cn</w:t>
+      </w:r>
+      <w:proofErr w:type="spellEnd"/>
+      <w:r>
+        <w:rPr>
+          <w:rFonts w:ascii="Courier New" w:hAnsi="Courier New" w:cs="Courier New"/>
+          <w:sz w:val="16"/>
+          <w:szCs w:val="16"/>
+          <w:lang w:val="en-US" w:eastAsia="x-none"/>
+        </w:rPr>
+        <w:t>/</w:t>
+      </w:r>
+      <w:r>
+        <w:rPr>
+          <w:rFonts w:ascii="Courier New" w:hAnsi="Courier New" w:cs="Courier New"/>
+          <w:sz w:val="16"/>
+          <w:szCs w:val="16"/>
+          <w:lang w:val="en-US" w:eastAsia="x-none"/>
+        </w:rPr>
+        <w:t>SCRIPTS</w:t>
+      </w:r>
+      <w:r>
+        <w:rPr>
+          <w:rFonts w:ascii="Courier New" w:hAnsi="Courier New" w:cs="Courier New"/>
+          <w:sz w:val="16"/>
+          <w:szCs w:val="16"/>
+          <w:lang w:val="en-US" w:eastAsia="x-none"/>
+        </w:rPr>
+        <w:t xml:space="preserve">$ </w:t>
+      </w:r>
+      <w:r>
+        <w:rPr>
+          <w:rFonts w:ascii="Courier New" w:hAnsi="Courier New" w:cs="Courier New"/>
+          <w:sz w:val="16"/>
+          <w:szCs w:val="16"/>
+          <w:lang w:val="en-US" w:eastAsia="x-none"/>
+        </w:rPr>
+        <w:t>.</w:t>
+      </w:r>
+      <w:r>
+        <w:rPr>
+          <w:rFonts w:ascii="Courier New" w:hAnsi="Courier New" w:cs="Courier New"/>
+          <w:sz w:val="16"/>
+          <w:szCs w:val="16"/>
+          <w:lang w:val="en-US" w:eastAsia="x-none"/>
+        </w:rPr>
+        <w:t>/</w:t>
+      </w:r>
+      <w:proofErr w:type="spellStart"/>
+      <w:r>
+        <w:rPr>
+          <w:rFonts w:ascii="Courier New" w:hAnsi="Courier New" w:cs="Courier New"/>
+          <w:sz w:val="16"/>
+          <w:szCs w:val="16"/>
+          <w:lang w:val="en-US" w:eastAsia="x-none"/>
+        </w:rPr>
+        <w:t>build_epc</w:t>
+      </w:r>
+      <w:proofErr w:type="spellEnd"/>
+      <w:r>
+        <w:rPr>
+          <w:rFonts w:ascii="Courier New" w:hAnsi="Courier New" w:cs="Courier New"/>
+          <w:sz w:val="16"/>
+          <w:szCs w:val="16"/>
+          <w:lang w:val="en-US" w:eastAsia="x-none"/>
+        </w:rPr>
+        <w:t xml:space="preserve"> -</w:t>
+      </w:r>
+      <w:proofErr w:type="spellStart"/>
+      <w:r>
+        <w:rPr>
+          <w:rFonts w:ascii="Courier New" w:hAnsi="Courier New" w:cs="Courier New"/>
+          <w:sz w:val="16"/>
+          <w:szCs w:val="16"/>
+          <w:lang w:val="en-US" w:eastAsia="x-none"/>
+        </w:rPr>
+        <w:t>i</w:t>
+      </w:r>
+      <w:proofErr w:type="spellEnd"/>
+    </w:p>
+    <w:p>
+      <w:pPr>
+        <w:pStyle w:val="EUNormalCharChar"/>
+        <w:rPr>
+          <w:sz w:val="20"/>
+          <w:lang w:val="en-US" w:eastAsia="de-DE"/>
+        </w:rPr>
+      </w:pPr>
+    </w:p>
+    <w:p>
+      <w:pPr>
+        <w:pStyle w:val="EUNormalCharChar"/>
+        <w:rPr>
+          <w:sz w:val="20"/>
+          <w:lang w:val="en-US" w:eastAsia="de-DE"/>
+        </w:rPr>
+      </w:pPr>
+      <w:r>
+        <w:rPr>
+          <w:sz w:val="20"/>
+          <w:lang w:val="en-US" w:eastAsia="de-DE"/>
+        </w:rPr>
+        <w:t xml:space="preserve">This command will update the software source list of your Ubuntu installation. It will install miscellaneous software packages, </w:t>
+      </w:r>
+      <w:r>
+        <w:rPr>
+          <w:sz w:val="20"/>
+          <w:lang w:val="en-US" w:eastAsia="de-DE"/>
+        </w:rPr>
+        <w:t xml:space="preserve">mainly </w:t>
+      </w:r>
+      <w:r>
+        <w:rPr>
+          <w:sz w:val="20"/>
+          <w:lang w:val="en-US" w:eastAsia="de-DE"/>
+        </w:rPr>
+        <w:t xml:space="preserve">an </w:t>
+      </w:r>
+      <w:proofErr w:type="spellStart"/>
+      <w:r>
+        <w:rPr>
+          <w:sz w:val="20"/>
+          <w:lang w:val="en-US" w:eastAsia="de-DE"/>
+        </w:rPr>
+        <w:t>openair-cn</w:t>
+      </w:r>
+      <w:proofErr w:type="spellEnd"/>
+      <w:r>
+        <w:rPr>
+          <w:sz w:val="20"/>
+          <w:lang w:val="en-US" w:eastAsia="de-DE"/>
+        </w:rPr>
+        <w:t xml:space="preserve"> version (patched) of </w:t>
+      </w:r>
+      <w:proofErr w:type="spellStart"/>
+      <w:r>
+        <w:rPr>
+          <w:sz w:val="20"/>
+          <w:lang w:val="en-US" w:eastAsia="de-DE"/>
+        </w:rPr>
+        <w:t>freeDiameter</w:t>
+      </w:r>
+      <w:proofErr w:type="spellEnd"/>
+      <w:r>
+        <w:rPr>
+          <w:sz w:val="20"/>
+          <w:lang w:val="en-US" w:eastAsia="de-DE"/>
+        </w:rPr>
+        <w:t xml:space="preserve">, an </w:t>
+      </w:r>
+      <w:proofErr w:type="spellStart"/>
+      <w:r>
+        <w:rPr>
+          <w:sz w:val="20"/>
+          <w:lang w:val="en-US" w:eastAsia="de-DE"/>
+        </w:rPr>
+        <w:t>openair</w:t>
+      </w:r>
+      <w:proofErr w:type="spellEnd"/>
+      <w:r>
+        <w:rPr>
+          <w:sz w:val="20"/>
+          <w:lang w:val="en-US" w:eastAsia="de-DE"/>
+        </w:rPr>
+        <w:t xml:space="preserve"> version (patched) of asn1c,</w:t>
+      </w:r>
+      <w:r>
+        <w:rPr>
+          <w:sz w:val="20"/>
+          <w:lang w:val="en-US" w:eastAsia="de-DE"/>
+        </w:rPr>
+        <w:t xml:space="preserve"> </w:t>
+      </w:r>
+      <w:r>
+        <w:rPr>
+          <w:sz w:val="20"/>
+          <w:lang w:val="en-US" w:eastAsia="de-DE"/>
+        </w:rPr>
+        <w:t xml:space="preserve"> </w:t>
+      </w:r>
+      <w:r>
+        <w:rPr>
+          <w:sz w:val="20"/>
+          <w:lang w:val="en-US" w:eastAsia="de-DE"/>
+        </w:rPr>
+        <w:t xml:space="preserve">and particularly </w:t>
+      </w:r>
+      <w:proofErr w:type="spellStart"/>
+      <w:r>
+        <w:rPr>
+          <w:sz w:val="20"/>
+          <w:lang w:val="en-US" w:eastAsia="de-DE"/>
+        </w:rPr>
+        <w:t>mysql</w:t>
+      </w:r>
+      <w:proofErr w:type="spellEnd"/>
+      <w:r>
+        <w:rPr>
+          <w:sz w:val="20"/>
+          <w:lang w:val="en-US" w:eastAsia="de-DE"/>
+        </w:rPr>
+        <w:t xml:space="preserve">-server and </w:t>
+      </w:r>
+      <w:proofErr w:type="spellStart"/>
+      <w:r>
+        <w:rPr>
+          <w:sz w:val="20"/>
+          <w:lang w:val="en-US" w:eastAsia="de-DE"/>
+        </w:rPr>
+        <w:t>phpmyadmin</w:t>
+      </w:r>
+      <w:proofErr w:type="spellEnd"/>
+      <w:r>
+        <w:rPr>
+          <w:sz w:val="20"/>
+          <w:lang w:val="en-US" w:eastAsia="de-DE"/>
+        </w:rPr>
+        <w:t xml:space="preserve"> software, which steps are described below.</w:t>
+      </w:r>
+    </w:p>
+    <w:p>
+      <w:pPr>
+        <w:pStyle w:val="EUNormalCharChar"/>
+        <w:rPr>
+          <w:sz w:val="20"/>
+          <w:lang w:val="en-US" w:eastAsia="de-DE"/>
+        </w:rPr>
+      </w:pPr>
+    </w:p>
+    <w:p>
+      <w:pPr>
+        <w:pStyle w:val="EUHeading3"/>
+        <w:rPr>
+          <w:lang w:val="en-US"/>
+        </w:rPr>
+      </w:pPr>
+      <w:bookmarkStart w:id="40" w:name="_Toc425958274"/>
+      <w:proofErr w:type="spellStart"/>
+      <w:r>
+        <w:rPr>
+          <w:lang w:val="en-US"/>
+        </w:rPr>
+        <w:t>Mysql</w:t>
+      </w:r>
+      <w:proofErr w:type="spellEnd"/>
+      <w:r>
+        <w:rPr>
+          <w:lang w:val="en-US"/>
+        </w:rPr>
+        <w:t xml:space="preserve"> server installation details</w:t>
+      </w:r>
       <w:bookmarkEnd w:id="40"/>
-    </w:p>
-    <w:p>
-      <w:pPr>
-        <w:pStyle w:val="EUNormalCharChar"/>
-        <w:rPr>
-          <w:sz w:val="20"/>
-          <w:lang w:val="en-US" w:eastAsia="de-DE"/>
-        </w:rPr>
-      </w:pPr>
-      <w:r>
-        <w:rPr>
-          <w:sz w:val="20"/>
-          <w:lang w:val="en-US" w:eastAsia="de-DE"/>
-        </w:rPr>
-        <w:t>Some software installations have to be done prior to build the EURECOM EPC and the EURECOM HSS.</w:t>
-      </w:r>
-    </w:p>
-    <w:p>
-      <w:pPr>
-        <w:pStyle w:val="EUNormalCharChar"/>
-        <w:rPr>
-          <w:sz w:val="20"/>
-          <w:lang w:val="en-US" w:eastAsia="de-DE"/>
-        </w:rPr>
-      </w:pPr>
-      <w:r>
-        <w:rPr>
-          <w:sz w:val="20"/>
-          <w:lang w:val="en-US" w:eastAsia="de-DE"/>
-        </w:rPr>
-        <w:t>In OPENAIR</w:t>
-      </w:r>
-      <w:r>
-        <w:rPr>
-          <w:sz w:val="20"/>
-          <w:lang w:val="en-US" w:eastAsia="de-DE"/>
-        </w:rPr>
-        <w:t>CN</w:t>
-      </w:r>
-      <w:r>
-        <w:rPr>
-          <w:sz w:val="20"/>
-          <w:lang w:val="en-US" w:eastAsia="de-DE"/>
-        </w:rPr>
-        <w:t>_DIR/</w:t>
-      </w:r>
-      <w:r>
-        <w:rPr>
-          <w:sz w:val="20"/>
-          <w:lang w:val="en-US" w:eastAsia="de-DE"/>
-        </w:rPr>
-        <w:t>SCRIPTS</w:t>
-      </w:r>
-      <w:r>
-        <w:rPr>
-          <w:sz w:val="20"/>
-          <w:lang w:val="en-US" w:eastAsia="de-DE"/>
-        </w:rPr>
-        <w:t xml:space="preserve"> directory, execute the following command:</w:t>
-      </w:r>
-    </w:p>
-    <w:p>
-      <w:pPr>
-        <w:pStyle w:val="EUNormalCharChar"/>
-        <w:rPr>
-          <w:rFonts w:ascii="Courier New" w:hAnsi="Courier New" w:cs="Courier New"/>
-          <w:sz w:val="16"/>
-          <w:szCs w:val="16"/>
-          <w:lang w:val="en-US" w:eastAsia="x-none"/>
-        </w:rPr>
-      </w:pPr>
-      <w:proofErr w:type="spellStart"/>
-      <w:r>
-        <w:rPr>
-          <w:rFonts w:ascii="Courier New" w:hAnsi="Courier New" w:cs="Courier New"/>
-          <w:sz w:val="16"/>
-          <w:szCs w:val="16"/>
-          <w:lang w:val="en-US" w:eastAsia="x-none"/>
-        </w:rPr>
-        <w:t>user@host</w:t>
-      </w:r>
-      <w:proofErr w:type="spellEnd"/>
-      <w:r>
-        <w:rPr>
-          <w:rFonts w:ascii="Courier New" w:hAnsi="Courier New" w:cs="Courier New"/>
-          <w:sz w:val="16"/>
-          <w:szCs w:val="16"/>
-          <w:lang w:val="en-US" w:eastAsia="x-none"/>
-        </w:rPr>
-        <w:t>:~/</w:t>
-      </w:r>
-      <w:proofErr w:type="spellStart"/>
-      <w:r>
-        <w:rPr>
-          <w:rFonts w:ascii="Courier New" w:hAnsi="Courier New" w:cs="Courier New"/>
-          <w:sz w:val="16"/>
-          <w:szCs w:val="16"/>
-          <w:lang w:val="en-US" w:eastAsia="x-none"/>
-        </w:rPr>
-        <w:t>op</w:t>
-      </w:r>
-      <w:r>
-        <w:rPr>
-          <w:rFonts w:ascii="Courier New" w:hAnsi="Courier New" w:cs="Courier New"/>
-          <w:sz w:val="16"/>
-          <w:szCs w:val="16"/>
-          <w:lang w:val="en-US" w:eastAsia="x-none"/>
-        </w:rPr>
-        <w:t>enair-cn</w:t>
-      </w:r>
-      <w:proofErr w:type="spellEnd"/>
-      <w:r>
-        <w:rPr>
-          <w:rFonts w:ascii="Courier New" w:hAnsi="Courier New" w:cs="Courier New"/>
-          <w:sz w:val="16"/>
-          <w:szCs w:val="16"/>
-          <w:lang w:val="en-US" w:eastAsia="x-none"/>
-        </w:rPr>
-        <w:t>/</w:t>
-      </w:r>
-      <w:r>
-        <w:rPr>
-          <w:rFonts w:ascii="Courier New" w:hAnsi="Courier New" w:cs="Courier New"/>
-          <w:sz w:val="16"/>
-          <w:szCs w:val="16"/>
-          <w:lang w:val="en-US" w:eastAsia="x-none"/>
-        </w:rPr>
-        <w:t>SCRIPTS</w:t>
-      </w:r>
-      <w:r>
-        <w:rPr>
-          <w:rFonts w:ascii="Courier New" w:hAnsi="Courier New" w:cs="Courier New"/>
-          <w:sz w:val="16"/>
-          <w:szCs w:val="16"/>
-          <w:lang w:val="en-US" w:eastAsia="x-none"/>
-        </w:rPr>
-        <w:t xml:space="preserve">$ </w:t>
-      </w:r>
-      <w:r>
-        <w:rPr>
-          <w:rFonts w:ascii="Courier New" w:hAnsi="Courier New" w:cs="Courier New"/>
-          <w:sz w:val="16"/>
-          <w:szCs w:val="16"/>
-          <w:lang w:val="en-US" w:eastAsia="x-none"/>
-        </w:rPr>
-        <w:t>.</w:t>
-      </w:r>
-      <w:r>
-        <w:rPr>
-          <w:rFonts w:ascii="Courier New" w:hAnsi="Courier New" w:cs="Courier New"/>
-          <w:sz w:val="16"/>
-          <w:szCs w:val="16"/>
-          <w:lang w:val="en-US" w:eastAsia="x-none"/>
-        </w:rPr>
-        <w:t>/</w:t>
-      </w:r>
-      <w:proofErr w:type="spellStart"/>
-      <w:r>
-        <w:rPr>
-          <w:rFonts w:ascii="Courier New" w:hAnsi="Courier New" w:cs="Courier New"/>
-          <w:sz w:val="16"/>
-          <w:szCs w:val="16"/>
-          <w:lang w:val="en-US" w:eastAsia="x-none"/>
-        </w:rPr>
-        <w:t>build_epc</w:t>
-      </w:r>
-      <w:proofErr w:type="spellEnd"/>
-      <w:r>
-        <w:rPr>
-          <w:rFonts w:ascii="Courier New" w:hAnsi="Courier New" w:cs="Courier New"/>
-          <w:sz w:val="16"/>
-          <w:szCs w:val="16"/>
-          <w:lang w:val="en-US" w:eastAsia="x-none"/>
-        </w:rPr>
-        <w:t xml:space="preserve"> -</w:t>
-      </w:r>
-      <w:proofErr w:type="spellStart"/>
-      <w:r>
-        <w:rPr>
-          <w:rFonts w:ascii="Courier New" w:hAnsi="Courier New" w:cs="Courier New"/>
-          <w:sz w:val="16"/>
-          <w:szCs w:val="16"/>
-          <w:lang w:val="en-US" w:eastAsia="x-none"/>
-        </w:rPr>
-        <w:t>i</w:t>
-      </w:r>
-      <w:proofErr w:type="spellEnd"/>
-    </w:p>
-    <w:p>
-      <w:pPr>
-        <w:pStyle w:val="EUNormalCharChar"/>
-        <w:rPr>
-          <w:sz w:val="20"/>
-          <w:lang w:val="en-US" w:eastAsia="de-DE"/>
-        </w:rPr>
-      </w:pPr>
-    </w:p>
-    <w:p>
-      <w:pPr>
-        <w:pStyle w:val="EUNormalCharChar"/>
-        <w:rPr>
-          <w:sz w:val="20"/>
-          <w:lang w:val="en-US" w:eastAsia="de-DE"/>
-        </w:rPr>
-      </w:pPr>
-      <w:r>
-        <w:rPr>
-          <w:sz w:val="20"/>
-          <w:lang w:val="en-US" w:eastAsia="de-DE"/>
-        </w:rPr>
-        <w:t xml:space="preserve">This command will update the software source list of your Ubuntu installation. It will install miscellaneous software packages, </w:t>
-      </w:r>
-      <w:r>
-        <w:rPr>
-          <w:sz w:val="20"/>
-          <w:lang w:val="en-US" w:eastAsia="de-DE"/>
-        </w:rPr>
-        <w:t xml:space="preserve">mainly </w:t>
-      </w:r>
-      <w:r>
-        <w:rPr>
-          <w:sz w:val="20"/>
-          <w:lang w:val="en-US" w:eastAsia="de-DE"/>
-        </w:rPr>
-        <w:t xml:space="preserve">an </w:t>
-      </w:r>
-      <w:proofErr w:type="spellStart"/>
-      <w:r>
-        <w:rPr>
-          <w:sz w:val="20"/>
-          <w:lang w:val="en-US" w:eastAsia="de-DE"/>
-        </w:rPr>
-        <w:t>openair-cn</w:t>
-      </w:r>
-      <w:proofErr w:type="spellEnd"/>
-      <w:r>
-        <w:rPr>
-          <w:sz w:val="20"/>
-          <w:lang w:val="en-US" w:eastAsia="de-DE"/>
-        </w:rPr>
-        <w:t xml:space="preserve"> version (patched) of </w:t>
-      </w:r>
-      <w:proofErr w:type="spellStart"/>
-      <w:r>
-        <w:rPr>
-          <w:sz w:val="20"/>
-          <w:lang w:val="en-US" w:eastAsia="de-DE"/>
-        </w:rPr>
-        <w:t>freeDiameter</w:t>
-      </w:r>
-      <w:proofErr w:type="spellEnd"/>
-      <w:r>
-        <w:rPr>
-          <w:sz w:val="20"/>
-          <w:lang w:val="en-US" w:eastAsia="de-DE"/>
-        </w:rPr>
-        <w:t xml:space="preserve">, an </w:t>
-      </w:r>
-      <w:proofErr w:type="spellStart"/>
-      <w:r>
-        <w:rPr>
-          <w:sz w:val="20"/>
-          <w:lang w:val="en-US" w:eastAsia="de-DE"/>
-        </w:rPr>
-        <w:t>openair</w:t>
-      </w:r>
-      <w:proofErr w:type="spellEnd"/>
-      <w:r>
-        <w:rPr>
-          <w:sz w:val="20"/>
-          <w:lang w:val="en-US" w:eastAsia="de-DE"/>
-        </w:rPr>
-        <w:t xml:space="preserve"> version (patched) of asn1c,</w:t>
-      </w:r>
-      <w:r>
-        <w:rPr>
-          <w:sz w:val="20"/>
-          <w:lang w:val="en-US" w:eastAsia="de-DE"/>
-        </w:rPr>
-        <w:t xml:space="preserve"> </w:t>
-      </w:r>
-      <w:r>
-        <w:rPr>
-          <w:sz w:val="20"/>
-          <w:lang w:val="en-US" w:eastAsia="de-DE"/>
-        </w:rPr>
-        <w:t xml:space="preserve"> </w:t>
-      </w:r>
-      <w:r>
-        <w:rPr>
-          <w:sz w:val="20"/>
-          <w:lang w:val="en-US" w:eastAsia="de-DE"/>
-        </w:rPr>
-        <w:t xml:space="preserve">and particularly </w:t>
-      </w:r>
-      <w:proofErr w:type="spellStart"/>
-      <w:r>
-        <w:rPr>
-          <w:sz w:val="20"/>
-          <w:lang w:val="en-US" w:eastAsia="de-DE"/>
-        </w:rPr>
-        <w:t>mysql</w:t>
-      </w:r>
-      <w:proofErr w:type="spellEnd"/>
-      <w:r>
-        <w:rPr>
-          <w:sz w:val="20"/>
-          <w:lang w:val="en-US" w:eastAsia="de-DE"/>
-        </w:rPr>
-        <w:t xml:space="preserve">-server and </w:t>
-      </w:r>
-      <w:proofErr w:type="spellStart"/>
-      <w:r>
-        <w:rPr>
-          <w:sz w:val="20"/>
-          <w:lang w:val="en-US" w:eastAsia="de-DE"/>
-        </w:rPr>
-        <w:t>phpmyadmin</w:t>
-      </w:r>
-      <w:proofErr w:type="spellEnd"/>
-      <w:r>
-        <w:rPr>
-          <w:sz w:val="20"/>
-          <w:lang w:val="en-US" w:eastAsia="de-DE"/>
-        </w:rPr>
-        <w:t xml:space="preserve"> software, which steps are described below.</w:t>
-      </w:r>
-    </w:p>
-    <w:p>
-      <w:pPr>
-        <w:pStyle w:val="EUNormalCharChar"/>
-        <w:rPr>
-          <w:sz w:val="20"/>
-          <w:lang w:val="en-US" w:eastAsia="de-DE"/>
-        </w:rPr>
-      </w:pPr>
-    </w:p>
-    <w:p>
-      <w:pPr>
-        <w:pStyle w:val="EUHeading3"/>
-        <w:rPr>
-          <w:lang w:val="en-US"/>
-        </w:rPr>
-      </w:pPr>
-      <w:bookmarkStart w:id="41" w:name="_Toc425958274"/>
-      <w:proofErr w:type="spellStart"/>
-      <w:r>
-        <w:rPr>
-          <w:lang w:val="en-US"/>
-        </w:rPr>
-        <w:t>Mysql</w:t>
-      </w:r>
-      <w:proofErr w:type="spellEnd"/>
-      <w:r>
-        <w:rPr>
-          <w:lang w:val="en-US"/>
-        </w:rPr>
-        <w:t xml:space="preserve"> server installation details</w:t>
-      </w:r>
-      <w:bookmarkEnd w:id="41"/>
     </w:p>
     <w:p>
       <w:pPr>
@@ -13307,7 +13443,7 @@
           <w:lang w:val="en-US" w:eastAsia="de-DE"/>
         </w:rPr>
       </w:pPr>
-      <w:bookmarkStart w:id="42" w:name="_Toc425958340"/>
+      <w:bookmarkStart w:id="41" w:name="_Toc425958340"/>
       <w:r>
         <w:t xml:space="preserve">Figure </w:t>
       </w:r>
@@ -13340,7 +13476,7 @@
       <w:r>
         <w:t xml:space="preserve"> installation root password</w:t>
       </w:r>
-      <w:bookmarkEnd w:id="42"/>
+      <w:bookmarkEnd w:id="41"/>
     </w:p>
     <w:p>
       <w:pPr>
@@ -13447,7 +13583,7 @@
           <w:lang w:val="en-US"/>
         </w:rPr>
       </w:pPr>
-      <w:bookmarkStart w:id="43" w:name="_Toc425958275"/>
+      <w:bookmarkStart w:id="42" w:name="_Toc425958275"/>
       <w:proofErr w:type="spellStart"/>
       <w:r>
         <w:rPr>
@@ -13462,7 +13598,7 @@
         </w:rPr>
         <w:t xml:space="preserve"> installation details</w:t>
       </w:r>
-      <w:bookmarkEnd w:id="43"/>
+      <w:bookmarkEnd w:id="42"/>
     </w:p>
     <w:p>
       <w:pPr>
@@ -13543,7 +13679,7 @@
           <w:lang w:val="en-US" w:eastAsia="de-DE"/>
         </w:rPr>
       </w:pPr>
-      <w:bookmarkStart w:id="44" w:name="_Toc425958341"/>
+      <w:bookmarkStart w:id="43" w:name="_Toc425958341"/>
       <w:r>
         <w:rPr>
           <w:lang w:val="en-US"/>
@@ -13606,7 +13742,7 @@
         </w:rPr>
         <w:t xml:space="preserve"> DB</w:t>
       </w:r>
-      <w:bookmarkEnd w:id="44"/>
+      <w:bookmarkEnd w:id="43"/>
     </w:p>
     <w:p>
       <w:pPr>
@@ -13697,7 +13833,7 @@
           <w:lang w:val="en-US" w:eastAsia="de-DE"/>
         </w:rPr>
       </w:pPr>
-      <w:bookmarkStart w:id="45" w:name="_Toc425958342"/>
+      <w:bookmarkStart w:id="44" w:name="_Toc425958342"/>
       <w:r>
         <w:rPr>
           <w:lang w:val="en-US"/>
@@ -13746,7 +13882,7 @@
         </w:rPr>
         <w:t xml:space="preserve"> installation DB password</w:t>
       </w:r>
-      <w:bookmarkEnd w:id="45"/>
+      <w:bookmarkEnd w:id="44"/>
     </w:p>
     <w:p>
       <w:pPr>
@@ -13852,7 +13988,7 @@
           <w:lang w:val="fr-FR" w:eastAsia="de-DE"/>
         </w:rPr>
       </w:pPr>
-      <w:bookmarkStart w:id="46" w:name="_Toc425958343"/>
+      <w:bookmarkStart w:id="45" w:name="_Toc425958343"/>
       <w:r>
         <w:rPr>
           <w:lang w:val="fr-FR"/>
@@ -13922,7 +14058,7 @@
         </w:rPr>
         <w:t>password</w:t>
       </w:r>
-      <w:bookmarkEnd w:id="46"/>
+      <w:bookmarkEnd w:id="45"/>
       <w:proofErr w:type="spellEnd"/>
     </w:p>
     <w:p>
@@ -14079,7 +14215,7 @@
           <w:lang w:val="en-US" w:eastAsia="de-DE"/>
         </w:rPr>
       </w:pPr>
-      <w:bookmarkStart w:id="47" w:name="_Toc425958344"/>
+      <w:bookmarkStart w:id="46" w:name="_Toc425958344"/>
       <w:r>
         <w:t xml:space="preserve">Figure </w:t>
       </w:r>
@@ -14112,7 +14248,7 @@
       <w:r>
         <w:t xml:space="preserve"> installation web server selection</w:t>
       </w:r>
-      <w:bookmarkEnd w:id="47"/>
+      <w:bookmarkEnd w:id="46"/>
     </w:p>
     <w:p>
       <w:pPr>
@@ -14143,7 +14279,7 @@
           <w:lang w:val="en-US" w:eastAsia="de-DE"/>
         </w:rPr>
       </w:pPr>
-      <w:bookmarkStart w:id="48" w:name="_Toc425958276"/>
+      <w:bookmarkStart w:id="47" w:name="_Toc425958276"/>
       <w:r>
         <w:rPr>
           <w:lang w:val="en-US" w:eastAsia="de-DE"/>
@@ -14157,48 +14293,48 @@
         </w:rPr>
         <w:t>Configuration</w:t>
       </w:r>
+      <w:bookmarkEnd w:id="47"/>
+    </w:p>
+    <w:p>
+      <w:pPr>
+        <w:pStyle w:val="EUNormalCharChar"/>
+        <w:rPr>
+          <w:sz w:val="20"/>
+          <w:lang w:val="en-US" w:eastAsia="de-DE"/>
+        </w:rPr>
+      </w:pPr>
+    </w:p>
+    <w:p>
+      <w:pPr>
+        <w:pStyle w:val="EUHeading2"/>
+        <w:rPr>
+          <w:lang w:val="en-US"/>
+        </w:rPr>
+      </w:pPr>
+      <w:bookmarkStart w:id="48" w:name="_Toc425958277"/>
+      <w:r>
+        <w:rPr>
+          <w:lang w:val="en-US"/>
+        </w:rPr>
+        <w:t>MME_GW</w:t>
+      </w:r>
       <w:bookmarkEnd w:id="48"/>
     </w:p>
     <w:p>
       <w:pPr>
-        <w:pStyle w:val="EUNormalCharChar"/>
-        <w:rPr>
-          <w:sz w:val="20"/>
-          <w:lang w:val="en-US" w:eastAsia="de-DE"/>
-        </w:rPr>
-      </w:pPr>
-    </w:p>
-    <w:p>
-      <w:pPr>
-        <w:pStyle w:val="EUHeading2"/>
-        <w:rPr>
-          <w:lang w:val="en-US"/>
-        </w:rPr>
-      </w:pPr>
-      <w:bookmarkStart w:id="49" w:name="_Toc425958277"/>
-      <w:r>
-        <w:rPr>
-          <w:lang w:val="en-US"/>
-        </w:rPr>
-        <w:t>MME_GW</w:t>
+        <w:pStyle w:val="EUHeading3"/>
+        <w:rPr>
+          <w:lang w:val="en-US"/>
+        </w:rPr>
+      </w:pPr>
+      <w:bookmarkStart w:id="49" w:name="_Toc425958278"/>
+      <w:r>
+        <w:rPr>
+          <w:lang w:val="en-US"/>
+        </w:rPr>
+        <w:t>Fully Qualified Domain name</w:t>
       </w:r>
       <w:bookmarkEnd w:id="49"/>
-    </w:p>
-    <w:p>
-      <w:pPr>
-        <w:pStyle w:val="EUHeading3"/>
-        <w:rPr>
-          <w:lang w:val="en-US"/>
-        </w:rPr>
-      </w:pPr>
-      <w:bookmarkStart w:id="50" w:name="_Toc425958278"/>
-      <w:r>
-        <w:rPr>
-          <w:lang w:val="en-US"/>
-        </w:rPr>
-        <w:t>Fully Qualified Domain name</w:t>
-      </w:r>
-      <w:bookmarkEnd w:id="50"/>
     </w:p>
     <w:p>
       <w:pPr>
@@ -14489,14 +14625,14 @@
           <w:lang w:val="en-US"/>
         </w:rPr>
       </w:pPr>
-      <w:bookmarkStart w:id="51" w:name="_Toc425958279"/>
+      <w:bookmarkStart w:id="50" w:name="_Toc425958279"/>
       <w:r>
         <w:rPr>
           <w:lang w:val="en-US"/>
         </w:rPr>
         <w:t>Configuration files</w:t>
       </w:r>
-      <w:bookmarkEnd w:id="51"/>
+      <w:bookmarkEnd w:id="50"/>
     </w:p>
     <w:p>
       <w:pPr>
@@ -14556,7 +14692,7 @@
           <v:shape id="_x0000_i1028" type="#_x0000_t75" style="width:488.25pt;height:305.1pt" o:ole="">
             <v:imagedata r:id="rId33" o:title=""/>
           </v:shape>
-          <o:OLEObject Type="Embed" ProgID="Visio.Drawing.11" ShapeID="_x0000_i1028" DrawAspect="Content" ObjectID="_1499700169" r:id="rId34"/>
+          <o:OLEObject Type="Embed" ProgID="Visio.Drawing.11" ShapeID="_x0000_i1028" DrawAspect="Content" ObjectID="_1503318978" r:id="rId34"/>
         </w:object>
       </w:r>
     </w:p>
@@ -14568,7 +14704,7 @@
           <w:lang w:val="fr-FR"/>
         </w:rPr>
       </w:pPr>
-      <w:bookmarkStart w:id="52" w:name="_Toc425958345"/>
+      <w:bookmarkStart w:id="51" w:name="_Toc425958345"/>
       <w:r>
         <w:rPr>
           <w:lang w:val="fr-FR"/>
@@ -14610,7 +14746,7 @@
         </w:rPr>
         <w:t>generation</w:t>
       </w:r>
-      <w:bookmarkEnd w:id="52"/>
+      <w:bookmarkEnd w:id="51"/>
       <w:proofErr w:type="spellEnd"/>
     </w:p>
     <w:p>
@@ -14901,13 +15037,68 @@
           <w:lang w:val="en-US"/>
         </w:rPr>
       </w:pPr>
-      <w:bookmarkStart w:id="53" w:name="_Toc425958280"/>
+      <w:bookmarkStart w:id="52" w:name="_Toc425958280"/>
       <w:r>
         <w:rPr>
           <w:lang w:val="en-US"/>
         </w:rPr>
         <w:t>MME</w:t>
       </w:r>
+      <w:bookmarkEnd w:id="52"/>
+    </w:p>
+    <w:p>
+      <w:pPr>
+        <w:pStyle w:val="EUNormalCharChar"/>
+        <w:rPr>
+          <w:sz w:val="20"/>
+          <w:lang w:val="en-US" w:eastAsia="x-none"/>
+        </w:rPr>
+      </w:pPr>
+      <w:r>
+        <w:rPr>
+          <w:sz w:val="20"/>
+          <w:lang w:val="en-US" w:eastAsia="x-none"/>
+        </w:rPr>
+        <w:t>Empty section</w:t>
+      </w:r>
+      <w:r>
+        <w:rPr>
+          <w:sz w:val="20"/>
+          <w:lang w:val="en-US" w:eastAsia="x-none"/>
+        </w:rPr>
+        <w:t>, will be updated when a standalone MME will be released</w:t>
+      </w:r>
+      <w:r>
+        <w:rPr>
+          <w:sz w:val="20"/>
+          <w:lang w:val="en-US" w:eastAsia="x-none"/>
+        </w:rPr>
+        <w:t>.</w:t>
+      </w:r>
+    </w:p>
+    <w:p>
+      <w:pPr>
+        <w:pStyle w:val="EUNormalCharChar"/>
+        <w:rPr>
+          <w:sz w:val="20"/>
+          <w:lang w:val="en-US" w:eastAsia="x-none"/>
+        </w:rPr>
+      </w:pPr>
+    </w:p>
+    <w:p>
+      <w:pPr>
+        <w:pStyle w:val="EUHeading2"/>
+        <w:rPr>
+          <w:lang w:val="en-US"/>
+        </w:rPr>
+      </w:pPr>
+      <w:bookmarkStart w:id="53" w:name="_Toc425958281"/>
+      <w:r>
+        <w:rPr>
+          <w:lang w:val="en-US"/>
+        </w:rPr>
+        <w:t>SP_GW</w:t>
+      </w:r>
       <w:bookmarkEnd w:id="53"/>
     </w:p>
     <w:p>
@@ -14921,32 +15112,39 @@
       <w:r>
         <w:rPr>
           <w:sz w:val="20"/>
+          <w:lang w:val="en-US" w:eastAsia="de-DE"/>
+        </w:rPr>
+        <w:t>Empty section</w:t>
+      </w:r>
+      <w:r>
+        <w:rPr>
+          <w:sz w:val="20"/>
+          <w:lang w:val="en-US" w:eastAsia="de-DE"/>
+        </w:rPr>
+        <w:t>,</w:t>
+      </w:r>
+      <w:r>
+        <w:rPr>
+          <w:sz w:val="20"/>
           <w:lang w:val="en-US" w:eastAsia="x-none"/>
         </w:rPr>
-        <w:t>Empty section</w:t>
+        <w:t xml:space="preserve"> , will be updated when a standalone S+P-GW will be released</w:t>
       </w:r>
       <w:r>
         <w:rPr>
           <w:sz w:val="20"/>
           <w:lang w:val="en-US" w:eastAsia="x-none"/>
         </w:rPr>
-        <w:t>, will be updated when a standalone MME will be released</w:t>
-      </w:r>
-      <w:r>
+        <w:t>.</w:t>
+      </w:r>
+    </w:p>
+    <w:p>
+      <w:pPr>
+        <w:pStyle w:val="EUNormalCharChar"/>
         <w:rPr>
           <w:sz w:val="20"/>
           <w:lang w:val="en-US" w:eastAsia="x-none"/>
         </w:rPr>
-        <w:t>.</w:t>
-      </w:r>
-    </w:p>
-    <w:p>
-      <w:pPr>
-        <w:pStyle w:val="EUNormalCharChar"/>
-        <w:rPr>
-          <w:sz w:val="20"/>
-          <w:lang w:val="en-US" w:eastAsia="x-none"/>
-        </w:rPr>
       </w:pPr>
     </w:p>
     <w:p>
@@ -14956,76 +15154,14 @@
           <w:lang w:val="en-US"/>
         </w:rPr>
       </w:pPr>
-      <w:bookmarkStart w:id="54" w:name="_Toc425958281"/>
-      <w:r>
-        <w:rPr>
-          <w:lang w:val="en-US"/>
-        </w:rPr>
-        <w:t>SP_GW</w:t>
+      <w:bookmarkStart w:id="54" w:name="_Toc425958282"/>
+      <w:r>
+        <w:rPr>
+          <w:lang w:val="en-US"/>
+        </w:rPr>
+        <w:t>MME configuration content</w:t>
       </w:r>
       <w:bookmarkEnd w:id="54"/>
-    </w:p>
-    <w:p>
-      <w:pPr>
-        <w:pStyle w:val="EUNormalCharChar"/>
-        <w:rPr>
-          <w:sz w:val="20"/>
-          <w:lang w:val="en-US" w:eastAsia="x-none"/>
-        </w:rPr>
-      </w:pPr>
-      <w:r>
-        <w:rPr>
-          <w:sz w:val="20"/>
-          <w:lang w:val="en-US" w:eastAsia="de-DE"/>
-        </w:rPr>
-        <w:t>Empty section</w:t>
-      </w:r>
-      <w:r>
-        <w:rPr>
-          <w:sz w:val="20"/>
-          <w:lang w:val="en-US" w:eastAsia="de-DE"/>
-        </w:rPr>
-        <w:t>,</w:t>
-      </w:r>
-      <w:r>
-        <w:rPr>
-          <w:sz w:val="20"/>
-          <w:lang w:val="en-US" w:eastAsia="x-none"/>
-        </w:rPr>
-        <w:t xml:space="preserve"> , will be updated when a standalone S+P-GW will be released</w:t>
-      </w:r>
-      <w:r>
-        <w:rPr>
-          <w:sz w:val="20"/>
-          <w:lang w:val="en-US" w:eastAsia="x-none"/>
-        </w:rPr>
-        <w:t>.</w:t>
-      </w:r>
-    </w:p>
-    <w:p>
-      <w:pPr>
-        <w:pStyle w:val="EUNormalCharChar"/>
-        <w:rPr>
-          <w:sz w:val="20"/>
-          <w:lang w:val="en-US" w:eastAsia="x-none"/>
-        </w:rPr>
-      </w:pPr>
-    </w:p>
-    <w:p>
-      <w:pPr>
-        <w:pStyle w:val="EUHeading2"/>
-        <w:rPr>
-          <w:lang w:val="en-US"/>
-        </w:rPr>
-      </w:pPr>
-      <w:bookmarkStart w:id="55" w:name="_Toc425958282"/>
-      <w:r>
-        <w:rPr>
-          <w:lang w:val="en-US"/>
-        </w:rPr>
-        <w:t>MME configuration content</w:t>
-      </w:r>
-      <w:bookmarkEnd w:id="55"/>
     </w:p>
     <w:tbl>
       <w:tblPr>
@@ -15819,7 +15955,7 @@
           <w:lang w:val="fr-FR"/>
         </w:rPr>
       </w:pPr>
-      <w:bookmarkStart w:id="56" w:name="_Toc425958350"/>
+      <w:bookmarkStart w:id="55" w:name="_Toc425958350"/>
       <w:r>
         <w:rPr>
           <w:lang w:val="fr-FR"/>
@@ -15857,30 +15993,30 @@
         </w:rPr>
         <w:t>MME configuration main section</w:t>
       </w:r>
+      <w:bookmarkEnd w:id="55"/>
+    </w:p>
+    <w:p>
+      <w:pPr>
+        <w:rPr>
+          <w:lang w:val="fr-FR"/>
+        </w:rPr>
+      </w:pPr>
+    </w:p>
+    <w:p>
+      <w:pPr>
+        <w:pStyle w:val="EUHeading3"/>
+        <w:rPr>
+          <w:lang w:val="en-US"/>
+        </w:rPr>
+      </w:pPr>
+      <w:bookmarkStart w:id="56" w:name="_Toc425958283"/>
+      <w:r>
+        <w:rPr>
+          <w:lang w:val="en-US"/>
+        </w:rPr>
+        <w:t>GUMMEI section</w:t>
+      </w:r>
       <w:bookmarkEnd w:id="56"/>
-    </w:p>
-    <w:p>
-      <w:pPr>
-        <w:rPr>
-          <w:lang w:val="fr-FR"/>
-        </w:rPr>
-      </w:pPr>
-    </w:p>
-    <w:p>
-      <w:pPr>
-        <w:pStyle w:val="EUHeading3"/>
-        <w:rPr>
-          <w:lang w:val="en-US"/>
-        </w:rPr>
-      </w:pPr>
-      <w:bookmarkStart w:id="57" w:name="_Toc425958283"/>
-      <w:r>
-        <w:rPr>
-          <w:lang w:val="en-US"/>
-        </w:rPr>
-        <w:t>GUMMEI section</w:t>
-      </w:r>
-      <w:bookmarkEnd w:id="57"/>
     </w:p>
     <w:p>
       <w:pPr>
@@ -16240,7 +16376,7 @@
           <w:lang w:val="fr-FR"/>
         </w:rPr>
       </w:pPr>
-      <w:bookmarkStart w:id="58" w:name="_Toc425958351"/>
+      <w:bookmarkStart w:id="57" w:name="_Toc425958351"/>
       <w:r>
         <w:rPr>
           <w:lang w:val="fr-FR"/>
@@ -16289,7 +16425,7 @@
         </w:rPr>
         <w:t xml:space="preserve"> GUMMEI</w:t>
       </w:r>
-      <w:bookmarkEnd w:id="58"/>
+      <w:bookmarkEnd w:id="57"/>
     </w:p>
     <w:p>
       <w:pPr>
@@ -16305,7 +16441,7 @@
           <w:lang w:val="en-US" w:eastAsia="de-DE"/>
         </w:rPr>
       </w:pPr>
-      <w:bookmarkStart w:id="59" w:name="_Toc425958284"/>
+      <w:bookmarkStart w:id="58" w:name="_Toc425958284"/>
       <w:r>
         <w:rPr>
           <w:lang w:val="en-US" w:eastAsia="de-DE"/>
@@ -16313,7 +16449,7 @@
         <w:lastRenderedPageBreak/>
         <w:t>SCTP section</w:t>
       </w:r>
-      <w:bookmarkEnd w:id="59"/>
+      <w:bookmarkEnd w:id="58"/>
     </w:p>
     <w:tbl>
       <w:tblPr>
@@ -16599,7 +16735,7 @@
           <w:lang w:val="fr-FR"/>
         </w:rPr>
       </w:pPr>
-      <w:bookmarkStart w:id="60" w:name="_Toc425958352"/>
+      <w:bookmarkStart w:id="59" w:name="_Toc425958352"/>
       <w:r>
         <w:rPr>
           <w:lang w:val="fr-FR"/>
@@ -16648,30 +16784,30 @@
         </w:rPr>
         <w:t xml:space="preserve"> SCTP</w:t>
       </w:r>
+      <w:bookmarkEnd w:id="59"/>
+    </w:p>
+    <w:p>
+      <w:pPr>
+        <w:rPr>
+          <w:lang w:val="fr-FR"/>
+        </w:rPr>
+      </w:pPr>
+    </w:p>
+    <w:p>
+      <w:pPr>
+        <w:pStyle w:val="EUHeading3"/>
+        <w:rPr>
+          <w:lang w:val="en-US" w:eastAsia="de-DE"/>
+        </w:rPr>
+      </w:pPr>
+      <w:bookmarkStart w:id="60" w:name="_Toc425958285"/>
+      <w:r>
+        <w:rPr>
+          <w:lang w:val="en-US" w:eastAsia="de-DE"/>
+        </w:rPr>
+        <w:t>S1AP section</w:t>
+      </w:r>
       <w:bookmarkEnd w:id="60"/>
-    </w:p>
-    <w:p>
-      <w:pPr>
-        <w:rPr>
-          <w:lang w:val="fr-FR"/>
-        </w:rPr>
-      </w:pPr>
-    </w:p>
-    <w:p>
-      <w:pPr>
-        <w:pStyle w:val="EUHeading3"/>
-        <w:rPr>
-          <w:lang w:val="en-US" w:eastAsia="de-DE"/>
-        </w:rPr>
-      </w:pPr>
-      <w:bookmarkStart w:id="61" w:name="_Toc425958285"/>
-      <w:r>
-        <w:rPr>
-          <w:lang w:val="en-US" w:eastAsia="de-DE"/>
-        </w:rPr>
-        <w:t>S1AP section</w:t>
-      </w:r>
-      <w:bookmarkEnd w:id="61"/>
     </w:p>
     <w:tbl>
       <w:tblPr>
@@ -16861,7 +16997,7 @@
           <w:lang w:val="fr-FR"/>
         </w:rPr>
       </w:pPr>
-      <w:bookmarkStart w:id="62" w:name="_Toc425958353"/>
+      <w:bookmarkStart w:id="61" w:name="_Toc425958353"/>
       <w:r>
         <w:rPr>
           <w:lang w:val="fr-FR"/>
@@ -16910,30 +17046,30 @@
         </w:rPr>
         <w:t xml:space="preserve"> S1AP</w:t>
       </w:r>
+      <w:bookmarkEnd w:id="61"/>
+    </w:p>
+    <w:p>
+      <w:pPr>
+        <w:rPr>
+          <w:lang w:val="fr-FR"/>
+        </w:rPr>
+      </w:pPr>
+    </w:p>
+    <w:p>
+      <w:pPr>
+        <w:pStyle w:val="EUHeading3"/>
+        <w:rPr>
+          <w:lang w:val="en-US" w:eastAsia="de-DE"/>
+        </w:rPr>
+      </w:pPr>
+      <w:bookmarkStart w:id="62" w:name="_Toc425958286"/>
+      <w:r>
+        <w:rPr>
+          <w:lang w:val="en-US" w:eastAsia="de-DE"/>
+        </w:rPr>
+        <w:t>S6A section</w:t>
+      </w:r>
       <w:bookmarkEnd w:id="62"/>
-    </w:p>
-    <w:p>
-      <w:pPr>
-        <w:rPr>
-          <w:lang w:val="fr-FR"/>
-        </w:rPr>
-      </w:pPr>
-    </w:p>
-    <w:p>
-      <w:pPr>
-        <w:pStyle w:val="EUHeading3"/>
-        <w:rPr>
-          <w:lang w:val="en-US" w:eastAsia="de-DE"/>
-        </w:rPr>
-      </w:pPr>
-      <w:bookmarkStart w:id="63" w:name="_Toc425958286"/>
-      <w:r>
-        <w:rPr>
-          <w:lang w:val="en-US" w:eastAsia="de-DE"/>
-        </w:rPr>
-        <w:t>S6A section</w:t>
-      </w:r>
-      <w:bookmarkEnd w:id="63"/>
     </w:p>
     <w:tbl>
       <w:tblPr>
@@ -17183,7 +17319,7 @@
         <w:pStyle w:val="Caption"/>
         <w:jc w:val="center"/>
       </w:pPr>
-      <w:bookmarkStart w:id="64" w:name="_Toc425958354"/>
+      <w:bookmarkStart w:id="63" w:name="_Toc425958354"/>
       <w:r>
         <w:t xml:space="preserve">Table </w:t>
       </w:r>
@@ -17214,24 +17350,24 @@
       <w:r>
         <w:t>subsection S6a</w:t>
       </w:r>
+      <w:bookmarkEnd w:id="63"/>
+    </w:p>
+    <w:p/>
+    <w:p>
+      <w:pPr>
+        <w:pStyle w:val="EUHeading3"/>
+        <w:rPr>
+          <w:lang w:val="en-US" w:eastAsia="de-DE"/>
+        </w:rPr>
+      </w:pPr>
+      <w:bookmarkStart w:id="64" w:name="_Toc425958287"/>
+      <w:r>
+        <w:rPr>
+          <w:lang w:val="en-US" w:eastAsia="de-DE"/>
+        </w:rPr>
+        <w:t>NAS section</w:t>
+      </w:r>
       <w:bookmarkEnd w:id="64"/>
-    </w:p>
-    <w:p/>
-    <w:p>
-      <w:pPr>
-        <w:pStyle w:val="EUHeading3"/>
-        <w:rPr>
-          <w:lang w:val="en-US" w:eastAsia="de-DE"/>
-        </w:rPr>
-      </w:pPr>
-      <w:bookmarkStart w:id="65" w:name="_Toc425958287"/>
-      <w:r>
-        <w:rPr>
-          <w:lang w:val="en-US" w:eastAsia="de-DE"/>
-        </w:rPr>
-        <w:t>NAS section</w:t>
-      </w:r>
-      <w:bookmarkEnd w:id="65"/>
     </w:p>
     <w:tbl>
       <w:tblPr>
@@ -17482,7 +17618,7 @@
           <w:lang w:val="fr-FR"/>
         </w:rPr>
       </w:pPr>
-      <w:bookmarkStart w:id="66" w:name="_Toc425958355"/>
+      <w:bookmarkStart w:id="65" w:name="_Toc425958355"/>
       <w:r>
         <w:rPr>
           <w:lang w:val="fr-FR"/>
@@ -17531,30 +17667,30 @@
         </w:rPr>
         <w:t xml:space="preserve"> NAS</w:t>
       </w:r>
+      <w:bookmarkEnd w:id="65"/>
+    </w:p>
+    <w:p>
+      <w:pPr>
+        <w:rPr>
+          <w:lang w:val="fr-FR"/>
+        </w:rPr>
+      </w:pPr>
+    </w:p>
+    <w:p>
+      <w:pPr>
+        <w:pStyle w:val="EUHeading3"/>
+        <w:rPr>
+          <w:lang w:val="en-US" w:eastAsia="de-DE"/>
+        </w:rPr>
+      </w:pPr>
+      <w:bookmarkStart w:id="66" w:name="_Toc425958288"/>
+      <w:r>
+        <w:rPr>
+          <w:lang w:val="en-US" w:eastAsia="de-DE"/>
+        </w:rPr>
+        <w:t>INTERTASK_INTERFACE section</w:t>
+      </w:r>
       <w:bookmarkEnd w:id="66"/>
-    </w:p>
-    <w:p>
-      <w:pPr>
-        <w:rPr>
-          <w:lang w:val="fr-FR"/>
-        </w:rPr>
-      </w:pPr>
-    </w:p>
-    <w:p>
-      <w:pPr>
-        <w:pStyle w:val="EUHeading3"/>
-        <w:rPr>
-          <w:lang w:val="en-US" w:eastAsia="de-DE"/>
-        </w:rPr>
-      </w:pPr>
-      <w:bookmarkStart w:id="67" w:name="_Toc425958288"/>
-      <w:r>
-        <w:rPr>
-          <w:lang w:val="en-US" w:eastAsia="de-DE"/>
-        </w:rPr>
-        <w:t>INTERTASK_INTERFACE section</w:t>
-      </w:r>
-      <w:bookmarkEnd w:id="67"/>
     </w:p>
     <w:tbl>
       <w:tblPr>
@@ -17726,7 +17862,7 @@
           <w:lang w:val="fr-FR"/>
         </w:rPr>
       </w:pPr>
-      <w:bookmarkStart w:id="68" w:name="_Toc425958356"/>
+      <w:bookmarkStart w:id="67" w:name="_Toc425958356"/>
       <w:r>
         <w:rPr>
           <w:lang w:val="fr-FR"/>
@@ -17775,30 +17911,30 @@
         </w:rPr>
         <w:t xml:space="preserve"> ITTI</w:t>
       </w:r>
+      <w:bookmarkEnd w:id="67"/>
+    </w:p>
+    <w:p>
+      <w:pPr>
+        <w:rPr>
+          <w:lang w:val="fr-FR"/>
+        </w:rPr>
+      </w:pPr>
+    </w:p>
+    <w:p>
+      <w:pPr>
+        <w:pStyle w:val="EUHeading3"/>
+        <w:rPr>
+          <w:lang w:val="en-US" w:eastAsia="de-DE"/>
+        </w:rPr>
+      </w:pPr>
+      <w:bookmarkStart w:id="68" w:name="_Toc425958289"/>
+      <w:r>
+        <w:rPr>
+          <w:lang w:val="en-US" w:eastAsia="de-DE"/>
+        </w:rPr>
+        <w:t>Network interfaces section</w:t>
+      </w:r>
       <w:bookmarkEnd w:id="68"/>
-    </w:p>
-    <w:p>
-      <w:pPr>
-        <w:rPr>
-          <w:lang w:val="fr-FR"/>
-        </w:rPr>
-      </w:pPr>
-    </w:p>
-    <w:p>
-      <w:pPr>
-        <w:pStyle w:val="EUHeading3"/>
-        <w:rPr>
-          <w:lang w:val="en-US" w:eastAsia="de-DE"/>
-        </w:rPr>
-      </w:pPr>
-      <w:bookmarkStart w:id="69" w:name="_Toc425958289"/>
-      <w:r>
-        <w:rPr>
-          <w:lang w:val="en-US" w:eastAsia="de-DE"/>
-        </w:rPr>
-        <w:t>Network interfaces section</w:t>
-      </w:r>
-      <w:bookmarkEnd w:id="69"/>
     </w:p>
     <w:tbl>
       <w:tblPr>
@@ -18200,7 +18336,7 @@
         <w:pStyle w:val="Caption"/>
         <w:jc w:val="center"/>
       </w:pPr>
-      <w:bookmarkStart w:id="70" w:name="_Toc425958357"/>
+      <w:bookmarkStart w:id="69" w:name="_Toc425958357"/>
       <w:r>
         <w:t xml:space="preserve">Table </w:t>
       </w:r>
@@ -18231,30 +18367,30 @@
       <w:r>
         <w:t>subsection Network Interfaces</w:t>
       </w:r>
+      <w:bookmarkEnd w:id="69"/>
+    </w:p>
+    <w:p/>
+    <w:p>
+      <w:pPr>
+        <w:pStyle w:val="EUHeading2"/>
+        <w:rPr>
+          <w:lang w:val="en-US"/>
+        </w:rPr>
+      </w:pPr>
+      <w:bookmarkStart w:id="70" w:name="_Toc425958290"/>
+      <w:r>
+        <w:rPr>
+          <w:lang w:val="en-US"/>
+        </w:rPr>
+        <w:t>S-GW</w:t>
+      </w:r>
+      <w:r>
+        <w:rPr>
+          <w:lang w:val="en-US"/>
+        </w:rPr>
+        <w:t xml:space="preserve"> configuration content</w:t>
+      </w:r>
       <w:bookmarkEnd w:id="70"/>
-    </w:p>
-    <w:p/>
-    <w:p>
-      <w:pPr>
-        <w:pStyle w:val="EUHeading2"/>
-        <w:rPr>
-          <w:lang w:val="en-US"/>
-        </w:rPr>
-      </w:pPr>
-      <w:bookmarkStart w:id="71" w:name="_Toc425958290"/>
-      <w:r>
-        <w:rPr>
-          <w:lang w:val="en-US"/>
-        </w:rPr>
-        <w:t>S-GW</w:t>
-      </w:r>
-      <w:r>
-        <w:rPr>
-          <w:lang w:val="en-US"/>
-        </w:rPr>
-        <w:t xml:space="preserve"> configuration content</w:t>
-      </w:r>
-      <w:bookmarkEnd w:id="71"/>
     </w:p>
     <w:tbl>
       <w:tblPr>
@@ -19042,7 +19178,7 @@
         <w:pStyle w:val="Caption"/>
         <w:jc w:val="center"/>
       </w:pPr>
-      <w:bookmarkStart w:id="72" w:name="_Toc425958358"/>
+      <w:bookmarkStart w:id="71" w:name="_Toc425958358"/>
       <w:r>
         <w:t xml:space="preserve">Table </w:t>
       </w:r>
@@ -19067,7 +19203,7 @@
       <w:r>
         <w:t xml:space="preserve"> S-GW configuration main section</w:t>
       </w:r>
-      <w:bookmarkEnd w:id="72"/>
+      <w:bookmarkEnd w:id="71"/>
     </w:p>
     <w:p>
       <w:pPr>
@@ -19084,7 +19220,7 @@
           <w:lang w:val="en-US"/>
         </w:rPr>
       </w:pPr>
-      <w:bookmarkStart w:id="73" w:name="_Toc425958291"/>
+      <w:bookmarkStart w:id="72" w:name="_Toc425958291"/>
       <w:r>
         <w:rPr>
           <w:lang w:val="en-US"/>
@@ -19098,23 +19234,23 @@
         </w:rPr>
         <w:t xml:space="preserve"> configuration content</w:t>
       </w:r>
+      <w:bookmarkEnd w:id="72"/>
+    </w:p>
+    <w:p>
+      <w:pPr>
+        <w:pStyle w:val="EUHeading3"/>
+        <w:rPr>
+          <w:lang w:val="en-US" w:eastAsia="de-DE"/>
+        </w:rPr>
+      </w:pPr>
+      <w:bookmarkStart w:id="73" w:name="_Toc425958292"/>
+      <w:r>
+        <w:rPr>
+          <w:lang w:val="en-US" w:eastAsia="de-DE"/>
+        </w:rPr>
+        <w:t>Main section</w:t>
+      </w:r>
       <w:bookmarkEnd w:id="73"/>
-    </w:p>
-    <w:p>
-      <w:pPr>
-        <w:pStyle w:val="EUHeading3"/>
-        <w:rPr>
-          <w:lang w:val="en-US" w:eastAsia="de-DE"/>
-        </w:rPr>
-      </w:pPr>
-      <w:bookmarkStart w:id="74" w:name="_Toc425958292"/>
-      <w:r>
-        <w:rPr>
-          <w:lang w:val="en-US" w:eastAsia="de-DE"/>
-        </w:rPr>
-        <w:t>Main section</w:t>
-      </w:r>
-      <w:bookmarkEnd w:id="74"/>
     </w:p>
     <w:tbl>
       <w:tblPr>
@@ -19362,7 +19498,7 @@
         <w:pStyle w:val="Caption"/>
         <w:jc w:val="center"/>
       </w:pPr>
-      <w:bookmarkStart w:id="75" w:name="_Toc425958359"/>
+      <w:bookmarkStart w:id="74" w:name="_Toc425958359"/>
       <w:r>
         <w:t xml:space="preserve">Table </w:t>
       </w:r>
@@ -19387,24 +19523,24 @@
       <w:r>
         <w:t xml:space="preserve"> P-GW configuration main section</w:t>
       </w:r>
+      <w:bookmarkEnd w:id="74"/>
+    </w:p>
+    <w:p/>
+    <w:p>
+      <w:pPr>
+        <w:pStyle w:val="EUHeading3"/>
+        <w:rPr>
+          <w:lang w:val="en-US" w:eastAsia="de-DE"/>
+        </w:rPr>
+      </w:pPr>
+      <w:bookmarkStart w:id="75" w:name="_Toc425958293"/>
+      <w:r>
+        <w:rPr>
+          <w:lang w:val="en-US" w:eastAsia="de-DE"/>
+        </w:rPr>
+        <w:t>Network interfaces section</w:t>
+      </w:r>
       <w:bookmarkEnd w:id="75"/>
-    </w:p>
-    <w:p/>
-    <w:p>
-      <w:pPr>
-        <w:pStyle w:val="EUHeading3"/>
-        <w:rPr>
-          <w:lang w:val="en-US" w:eastAsia="de-DE"/>
-        </w:rPr>
-      </w:pPr>
-      <w:bookmarkStart w:id="76" w:name="_Toc425958293"/>
-      <w:r>
-        <w:rPr>
-          <w:lang w:val="en-US" w:eastAsia="de-DE"/>
-        </w:rPr>
-        <w:t>Network interfaces section</w:t>
-      </w:r>
-      <w:bookmarkEnd w:id="76"/>
     </w:p>
     <w:tbl>
       <w:tblPr>
@@ -19963,7 +20099,7 @@
         <w:pStyle w:val="Caption"/>
         <w:jc w:val="center"/>
       </w:pPr>
-      <w:bookmarkStart w:id="77" w:name="_Toc425958360"/>
+      <w:bookmarkStart w:id="76" w:name="_Toc425958360"/>
       <w:r>
         <w:t xml:space="preserve">Table </w:t>
       </w:r>
@@ -19994,24 +20130,24 @@
       <w:r>
         <w:t xml:space="preserve"> subsection Network Interfaces</w:t>
       </w:r>
+      <w:bookmarkEnd w:id="76"/>
+    </w:p>
+    <w:p/>
+    <w:p>
+      <w:pPr>
+        <w:pStyle w:val="EUHeading3"/>
+        <w:rPr>
+          <w:lang w:val="en-US" w:eastAsia="de-DE"/>
+        </w:rPr>
+      </w:pPr>
+      <w:bookmarkStart w:id="77" w:name="_Toc425958294"/>
+      <w:r>
+        <w:rPr>
+          <w:lang w:val="en-US" w:eastAsia="de-DE"/>
+        </w:rPr>
+        <w:t>IP Address Pool section</w:t>
+      </w:r>
       <w:bookmarkEnd w:id="77"/>
-    </w:p>
-    <w:p/>
-    <w:p>
-      <w:pPr>
-        <w:pStyle w:val="EUHeading3"/>
-        <w:rPr>
-          <w:lang w:val="en-US" w:eastAsia="de-DE"/>
-        </w:rPr>
-      </w:pPr>
-      <w:bookmarkStart w:id="78" w:name="_Toc425958294"/>
-      <w:r>
-        <w:rPr>
-          <w:lang w:val="en-US" w:eastAsia="de-DE"/>
-        </w:rPr>
-        <w:t>IP Address Pool section</w:t>
-      </w:r>
-      <w:bookmarkEnd w:id="78"/>
     </w:p>
     <w:tbl>
       <w:tblPr>
@@ -20306,7 +20442,7 @@
           <w:lang w:eastAsia="de-DE"/>
         </w:rPr>
       </w:pPr>
-      <w:bookmarkStart w:id="79" w:name="_Toc425958361"/>
+      <w:bookmarkStart w:id="78" w:name="_Toc425958361"/>
       <w:r>
         <w:t xml:space="preserve">Table </w:t>
       </w:r>
@@ -20337,7 +20473,7 @@
       <w:r>
         <w:t xml:space="preserve"> subsection IP Address Pool Selection</w:t>
       </w:r>
-      <w:bookmarkEnd w:id="79"/>
+      <w:bookmarkEnd w:id="78"/>
     </w:p>
     <w:p>
       <w:pPr>
@@ -20360,7 +20496,7 @@
           <w:lang w:val="en-US"/>
         </w:rPr>
       </w:pPr>
-      <w:bookmarkStart w:id="80" w:name="_Toc425958295"/>
+      <w:bookmarkStart w:id="79" w:name="_Toc425958295"/>
       <w:r>
         <w:rPr>
           <w:lang w:val="en-US"/>
@@ -20368,23 +20504,23 @@
         <w:lastRenderedPageBreak/>
         <w:t>HSS</w:t>
       </w:r>
+      <w:bookmarkEnd w:id="79"/>
+    </w:p>
+    <w:p>
+      <w:pPr>
+        <w:pStyle w:val="EUHeading3"/>
+        <w:rPr>
+          <w:lang w:val="en-US"/>
+        </w:rPr>
+      </w:pPr>
+      <w:bookmarkStart w:id="80" w:name="_Toc425958296"/>
+      <w:r>
+        <w:rPr>
+          <w:lang w:val="en-US"/>
+        </w:rPr>
+        <w:t>Fully Qualified Domain name</w:t>
+      </w:r>
       <w:bookmarkEnd w:id="80"/>
-    </w:p>
-    <w:p>
-      <w:pPr>
-        <w:pStyle w:val="EUHeading3"/>
-        <w:rPr>
-          <w:lang w:val="en-US"/>
-        </w:rPr>
-      </w:pPr>
-      <w:bookmarkStart w:id="81" w:name="_Toc425958296"/>
-      <w:r>
-        <w:rPr>
-          <w:lang w:val="en-US"/>
-        </w:rPr>
-        <w:t>Fully Qualified Domain name</w:t>
-      </w:r>
-      <w:bookmarkEnd w:id="81"/>
     </w:p>
     <w:p>
       <w:pPr>
@@ -20583,14 +20719,14 @@
           <w:lang w:val="en-US"/>
         </w:rPr>
       </w:pPr>
-      <w:bookmarkStart w:id="82" w:name="_Toc425958297"/>
+      <w:bookmarkStart w:id="81" w:name="_Toc425958297"/>
       <w:r>
         <w:rPr>
           <w:lang w:val="en-US"/>
         </w:rPr>
         <w:t>Configuration files</w:t>
       </w:r>
-      <w:bookmarkEnd w:id="82"/>
+      <w:bookmarkEnd w:id="81"/>
     </w:p>
     <w:p>
       <w:pPr>
@@ -20656,7 +20792,7 @@
           <v:shape id="_x0000_i1029" type="#_x0000_t75" style="width:422.55pt;height:305.1pt" o:ole="">
             <v:imagedata r:id="rId36" o:title=""/>
           </v:shape>
-          <o:OLEObject Type="Embed" ProgID="Visio.Drawing.11" ShapeID="_x0000_i1029" DrawAspect="Content" ObjectID="_1499700170" r:id="rId37"/>
+          <o:OLEObject Type="Embed" ProgID="Visio.Drawing.11" ShapeID="_x0000_i1029" DrawAspect="Content" ObjectID="_1503318979" r:id="rId37"/>
         </w:object>
       </w:r>
     </w:p>
@@ -20670,7 +20806,7 @@
           <w:lang w:val="en-US"/>
         </w:rPr>
       </w:pPr>
-      <w:bookmarkStart w:id="83" w:name="_Toc425958346"/>
+      <w:bookmarkStart w:id="82" w:name="_Toc425958346"/>
       <w:r>
         <w:t xml:space="preserve">Figure </w:t>
       </w:r>
@@ -20695,7 +20831,7 @@
       <w:r>
         <w:t xml:space="preserve"> HSS configuration files generation</w:t>
       </w:r>
-      <w:bookmarkEnd w:id="83"/>
+      <w:bookmarkEnd w:id="82"/>
     </w:p>
     <w:p>
       <w:pPr>
@@ -25304,7 +25440,7 @@
           <w:lang w:val="en-US"/>
         </w:rPr>
       </w:pPr>
-      <w:bookmarkStart w:id="84" w:name="_Toc425958298"/>
+      <w:bookmarkStart w:id="83" w:name="_Toc425958298"/>
       <w:r>
         <w:rPr>
           <w:lang w:val="en-US"/>
@@ -25317,7 +25453,7 @@
         </w:rPr>
         <w:t>atabase content</w:t>
       </w:r>
-      <w:bookmarkEnd w:id="84"/>
+      <w:bookmarkEnd w:id="83"/>
     </w:p>
     <w:p>
       <w:pPr>
@@ -26364,7 +26500,7 @@
         <w:pStyle w:val="Caption"/>
         <w:jc w:val="center"/>
       </w:pPr>
-      <w:bookmarkStart w:id="85" w:name="_Toc425958362"/>
+      <w:bookmarkStart w:id="84" w:name="_Toc425958362"/>
       <w:r>
         <w:t xml:space="preserve">Table </w:t>
       </w:r>
@@ -26393,7 +26529,7 @@
       <w:r>
         <w:t>mmeidentity</w:t>
       </w:r>
-      <w:bookmarkEnd w:id="85"/>
+      <w:bookmarkEnd w:id="84"/>
       <w:proofErr w:type="spellEnd"/>
     </w:p>
     <w:p>
@@ -29142,7 +29278,7 @@
           <w:lang w:val="en-US" w:eastAsia="x-none"/>
         </w:rPr>
       </w:pPr>
-      <w:bookmarkStart w:id="86" w:name="_Toc425958363"/>
+      <w:bookmarkStart w:id="85" w:name="_Toc425958363"/>
       <w:r>
         <w:t xml:space="preserve">Table </w:t>
       </w:r>
@@ -29174,7 +29310,7 @@
       <w:r>
         <w:t>pdn</w:t>
       </w:r>
-      <w:bookmarkEnd w:id="86"/>
+      <w:bookmarkEnd w:id="85"/>
       <w:proofErr w:type="spellEnd"/>
     </w:p>
     <w:p>
@@ -32792,7 +32928,7 @@
           <w:lang w:val="en-US" w:eastAsia="de-DE"/>
         </w:rPr>
       </w:pPr>
-      <w:bookmarkStart w:id="87" w:name="_Toc425958364"/>
+      <w:bookmarkStart w:id="86" w:name="_Toc425958364"/>
       <w:r>
         <w:t xml:space="preserve">Table </w:t>
       </w:r>
@@ -32817,63 +32953,63 @@
       <w:r>
         <w:t xml:space="preserve"> SQL Table structure users</w:t>
       </w:r>
+      <w:bookmarkEnd w:id="86"/>
+    </w:p>
+    <w:p>
+      <w:pPr>
+        <w:pStyle w:val="EUNormalCharChar"/>
+        <w:rPr>
+          <w:lang w:eastAsia="de-DE"/>
+        </w:rPr>
+      </w:pPr>
+      <w:r>
+        <w:rPr>
+          <w:lang w:eastAsia="de-DE"/>
+        </w:rPr>
+        <w:t>TODO column description.</w:t>
+      </w:r>
+    </w:p>
+    <w:p>
+      <w:pPr>
+        <w:pStyle w:val="EUNormalCharChar"/>
+        <w:rPr>
+          <w:lang w:eastAsia="de-DE"/>
+        </w:rPr>
+      </w:pPr>
+    </w:p>
+    <w:p>
+      <w:pPr>
+        <w:pStyle w:val="EUNormalCharChar"/>
+        <w:rPr>
+          <w:lang w:eastAsia="de-DE"/>
+        </w:rPr>
+      </w:pPr>
+    </w:p>
+    <w:p>
+      <w:pPr>
+        <w:pStyle w:val="EUHeading3"/>
+        <w:rPr>
+          <w:lang w:val="en-US"/>
+        </w:rPr>
+      </w:pPr>
+      <w:bookmarkStart w:id="87" w:name="_Toc425958299"/>
+      <w:r>
+        <w:rPr>
+          <w:lang w:val="en-US"/>
+        </w:rPr>
+        <w:t>Configuring your HSS</w:t>
+      </w:r>
       <w:bookmarkEnd w:id="87"/>
     </w:p>
     <w:p>
       <w:pPr>
-        <w:pStyle w:val="EUNormalCharChar"/>
-        <w:rPr>
-          <w:lang w:eastAsia="de-DE"/>
-        </w:rPr>
-      </w:pPr>
-      <w:r>
-        <w:rPr>
-          <w:lang w:eastAsia="de-DE"/>
-        </w:rPr>
-        <w:t>TODO column description.</w:t>
-      </w:r>
-    </w:p>
-    <w:p>
-      <w:pPr>
-        <w:pStyle w:val="EUNormalCharChar"/>
-        <w:rPr>
-          <w:lang w:eastAsia="de-DE"/>
-        </w:rPr>
-      </w:pPr>
-    </w:p>
-    <w:p>
-      <w:pPr>
-        <w:pStyle w:val="EUNormalCharChar"/>
-        <w:rPr>
-          <w:lang w:eastAsia="de-DE"/>
-        </w:rPr>
-      </w:pPr>
-    </w:p>
-    <w:p>
-      <w:pPr>
-        <w:pStyle w:val="EUHeading3"/>
-        <w:rPr>
-          <w:lang w:val="en-US"/>
-        </w:rPr>
-      </w:pPr>
-      <w:bookmarkStart w:id="88" w:name="_Toc425958299"/>
-      <w:r>
-        <w:rPr>
-          <w:lang w:val="en-US"/>
-        </w:rPr>
-        <w:t>Configuring your HSS</w:t>
+        <w:pStyle w:val="Heading4"/>
+      </w:pPr>
+      <w:bookmarkStart w:id="88" w:name="_Toc425958300"/>
+      <w:r>
+        <w:t>Adding your MME</w:t>
       </w:r>
       <w:bookmarkEnd w:id="88"/>
-    </w:p>
-    <w:p>
-      <w:pPr>
-        <w:pStyle w:val="Heading4"/>
-      </w:pPr>
-      <w:bookmarkStart w:id="89" w:name="_Toc425958300"/>
-      <w:r>
-        <w:t>Adding your MME</w:t>
-      </w:r>
-      <w:bookmarkEnd w:id="89"/>
     </w:p>
     <w:p>
       <w:pPr>
@@ -33137,11 +33273,11 @@
       <w:pPr>
         <w:pStyle w:val="Heading4"/>
       </w:pPr>
-      <w:bookmarkStart w:id="90" w:name="_Toc425958301"/>
+      <w:bookmarkStart w:id="89" w:name="_Toc425958301"/>
       <w:r>
         <w:t>Adding a user</w:t>
       </w:r>
-      <w:bookmarkEnd w:id="90"/>
+      <w:bookmarkEnd w:id="89"/>
     </w:p>
     <w:p>
       <w:pPr>
@@ -33635,7 +33771,7 @@
           <w:lang w:val="en-US" w:eastAsia="de-DE"/>
         </w:rPr>
       </w:pPr>
-      <w:bookmarkStart w:id="91" w:name="_Toc425958302"/>
+      <w:bookmarkStart w:id="90" w:name="_Toc425958302"/>
       <w:r>
         <w:rPr>
           <w:lang w:val="en-US" w:eastAsia="de-DE"/>
@@ -33649,7 +33785,7 @@
         </w:rPr>
         <w:t xml:space="preserve"> and running</w:t>
       </w:r>
-      <w:bookmarkEnd w:id="91"/>
+      <w:bookmarkEnd w:id="90"/>
     </w:p>
     <w:p>
       <w:pPr>
@@ -33821,7 +33957,7 @@
           <w:lang w:val="en-US"/>
         </w:rPr>
       </w:pPr>
-      <w:bookmarkStart w:id="92" w:name="_Toc425958303"/>
+      <w:bookmarkStart w:id="91" w:name="_Toc425958303"/>
       <w:r>
         <w:rPr>
           <w:lang w:val="en-US"/>
@@ -33834,6 +33970,45 @@
         </w:rPr>
         <w:t>.</w:t>
       </w:r>
+      <w:bookmarkEnd w:id="91"/>
+    </w:p>
+    <w:p>
+      <w:pPr>
+        <w:pStyle w:val="EUNormalCharChar"/>
+        <w:rPr>
+          <w:sz w:val="20"/>
+          <w:lang w:val="en-US"/>
+        </w:rPr>
+      </w:pPr>
+      <w:r>
+        <w:rPr>
+          <w:sz w:val="20"/>
+          <w:lang w:val="en-US"/>
+        </w:rPr>
+        <w:t>Your EURECOM MME_GW</w:t>
+      </w:r>
+      <w:r>
+        <w:rPr>
+          <w:sz w:val="20"/>
+          <w:lang w:val="en-US"/>
+        </w:rPr>
+        <w:t xml:space="preserve"> host and your EURECOM HSS host (may be the same host)</w:t>
+      </w:r>
+    </w:p>
+    <w:p>
+      <w:pPr>
+        <w:pStyle w:val="EUHeading3"/>
+        <w:rPr>
+          <w:lang w:val="en-US"/>
+        </w:rPr>
+      </w:pPr>
+      <w:bookmarkStart w:id="92" w:name="_Toc425958304"/>
+      <w:r>
+        <w:rPr>
+          <w:lang w:val="en-US"/>
+        </w:rPr>
+        <w:t>Configuration files</w:t>
+      </w:r>
       <w:bookmarkEnd w:id="92"/>
     </w:p>
     <w:p>
@@ -33841,23 +34016,162 @@
         <w:pStyle w:val="EUNormalCharChar"/>
         <w:rPr>
           <w:sz w:val="20"/>
-          <w:lang w:val="en-US"/>
-        </w:rPr>
-      </w:pPr>
-      <w:r>
-        <w:rPr>
-          <w:sz w:val="20"/>
-          <w:lang w:val="en-US"/>
-        </w:rPr>
-        <w:t>Your EURECOM MME_GW</w:t>
-      </w:r>
-      <w:r>
-        <w:rPr>
-          <w:sz w:val="20"/>
-          <w:lang w:val="en-US"/>
-        </w:rPr>
-        <w:t xml:space="preserve"> host and your EURECOM HSS host (may be the same host)</w:t>
-      </w:r>
+          <w:lang w:val="en-US" w:eastAsia="x-none"/>
+        </w:rPr>
+      </w:pPr>
+      <w:r>
+        <w:rPr>
+          <w:sz w:val="20"/>
+          <w:lang w:val="en-US" w:eastAsia="x-none"/>
+        </w:rPr>
+        <w:t>Configuration files have to be filled prior to compilation</w:t>
+      </w:r>
+      <w:r>
+        <w:rPr>
+          <w:sz w:val="20"/>
+          <w:lang w:val="en-US" w:eastAsia="x-none"/>
+        </w:rPr>
+        <w:t>.</w:t>
+      </w:r>
+    </w:p>
+    <w:p>
+      <w:pPr>
+        <w:pStyle w:val="EUNormalCharChar"/>
+        <w:rPr>
+          <w:sz w:val="20"/>
+          <w:lang w:val="en-US" w:eastAsia="de-DE"/>
+        </w:rPr>
+      </w:pPr>
+      <w:r>
+        <w:rPr>
+          <w:sz w:val="20"/>
+          <w:lang w:val="en-US" w:eastAsia="x-none"/>
+        </w:rPr>
+        <w:t xml:space="preserve">If the MME_GW and the </w:t>
+      </w:r>
+      <w:proofErr w:type="spellStart"/>
+      <w:r>
+        <w:rPr>
+          <w:sz w:val="20"/>
+          <w:lang w:val="en-US" w:eastAsia="x-none"/>
+        </w:rPr>
+        <w:t>eNB</w:t>
+      </w:r>
+      <w:proofErr w:type="spellEnd"/>
+      <w:r>
+        <w:rPr>
+          <w:sz w:val="20"/>
+          <w:lang w:val="en-US" w:eastAsia="x-none"/>
+        </w:rPr>
+        <w:t xml:space="preserve"> run on the same host, fill </w:t>
+      </w:r>
+      <w:r>
+        <w:rPr>
+          <w:sz w:val="20"/>
+          <w:lang w:val="en-US" w:eastAsia="de-DE"/>
+        </w:rPr>
+        <w:t>OPENAIR</w:t>
+      </w:r>
+      <w:r>
+        <w:rPr>
+          <w:sz w:val="20"/>
+          <w:lang w:val="en-US" w:eastAsia="de-DE"/>
+        </w:rPr>
+        <w:t>CN</w:t>
+      </w:r>
+      <w:r>
+        <w:rPr>
+          <w:sz w:val="20"/>
+          <w:lang w:val="en-US" w:eastAsia="de-DE"/>
+        </w:rPr>
+        <w:t>_DIR/</w:t>
+      </w:r>
+      <w:r>
+        <w:rPr>
+          <w:sz w:val="20"/>
+          <w:lang w:val="en-US" w:eastAsia="de-DE"/>
+        </w:rPr>
+        <w:t>BUILD</w:t>
+      </w:r>
+      <w:r>
+        <w:rPr>
+          <w:sz w:val="20"/>
+          <w:lang w:val="en-US" w:eastAsia="de-DE"/>
+        </w:rPr>
+        <w:t>/</w:t>
+      </w:r>
+      <w:r>
+        <w:rPr>
+          <w:sz w:val="20"/>
+          <w:lang w:val="en-US" w:eastAsia="de-DE"/>
+        </w:rPr>
+        <w:t>EPC</w:t>
+      </w:r>
+      <w:r>
+        <w:rPr>
+          <w:sz w:val="20"/>
+          <w:lang w:val="en-US" w:eastAsia="de-DE"/>
+        </w:rPr>
+        <w:t>/epc.local.enb.conf.in</w:t>
+      </w:r>
+      <w:r>
+        <w:rPr>
+          <w:sz w:val="20"/>
+          <w:lang w:val="en-US" w:eastAsia="de-DE"/>
+        </w:rPr>
+        <w:t xml:space="preserve"> configuration file, else fill OPENAIR</w:t>
+      </w:r>
+      <w:r>
+        <w:rPr>
+          <w:sz w:val="20"/>
+          <w:lang w:val="en-US" w:eastAsia="de-DE"/>
+        </w:rPr>
+        <w:t>CN</w:t>
+      </w:r>
+      <w:r>
+        <w:rPr>
+          <w:sz w:val="20"/>
+          <w:lang w:val="en-US" w:eastAsia="de-DE"/>
+        </w:rPr>
+        <w:t>_DIR/</w:t>
+      </w:r>
+      <w:r>
+        <w:rPr>
+          <w:sz w:val="20"/>
+          <w:lang w:val="en-US" w:eastAsia="de-DE"/>
+        </w:rPr>
+        <w:t>BUILD</w:t>
+      </w:r>
+      <w:r>
+        <w:rPr>
+          <w:sz w:val="20"/>
+          <w:lang w:val="en-US" w:eastAsia="de-DE"/>
+        </w:rPr>
+        <w:t>/</w:t>
+      </w:r>
+      <w:r>
+        <w:rPr>
+          <w:sz w:val="20"/>
+          <w:lang w:val="en-US" w:eastAsia="de-DE"/>
+        </w:rPr>
+        <w:t>EPC</w:t>
+      </w:r>
+      <w:r>
+        <w:rPr>
+          <w:sz w:val="20"/>
+          <w:lang w:val="en-US" w:eastAsia="de-DE"/>
+        </w:rPr>
+        <w:t>/epc.conf.in configuration file.</w:t>
+      </w:r>
+    </w:p>
+    <w:p>
+      <w:pPr>
+        <w:pStyle w:val="EUNormalCharChar"/>
+        <w:rPr>
+          <w:sz w:val="20"/>
+          <w:lang w:val="en-US" w:eastAsia="x-none"/>
+        </w:rPr>
+      </w:pPr>
     </w:p>
     <w:p>
       <w:pPr>
@@ -33866,192 +34180,14 @@
           <w:lang w:val="en-US"/>
         </w:rPr>
       </w:pPr>
-      <w:bookmarkStart w:id="93" w:name="_Toc425958304"/>
-      <w:r>
-        <w:rPr>
-          <w:lang w:val="en-US"/>
-        </w:rPr>
-        <w:t>Configuration files</w:t>
+      <w:bookmarkStart w:id="93" w:name="_Toc425958305"/>
+      <w:r>
+        <w:rPr>
+          <w:lang w:val="en-US"/>
+        </w:rPr>
+        <w:t>Building EPC</w:t>
       </w:r>
       <w:bookmarkEnd w:id="93"/>
-    </w:p>
-    <w:p>
-      <w:pPr>
-        <w:pStyle w:val="EUNormalCharChar"/>
-        <w:rPr>
-          <w:sz w:val="20"/>
-          <w:lang w:val="en-US" w:eastAsia="x-none"/>
-        </w:rPr>
-      </w:pPr>
-      <w:r>
-        <w:rPr>
-          <w:sz w:val="20"/>
-          <w:lang w:val="en-US" w:eastAsia="x-none"/>
-        </w:rPr>
-        <w:t>Configuration files have to be filled prior to compilation</w:t>
-      </w:r>
-      <w:r>
-        <w:rPr>
-          <w:sz w:val="20"/>
-          <w:lang w:val="en-US" w:eastAsia="x-none"/>
-        </w:rPr>
-        <w:t>.</w:t>
-      </w:r>
-    </w:p>
-    <w:p>
-      <w:pPr>
-        <w:pStyle w:val="EUNormalCharChar"/>
-        <w:rPr>
-          <w:sz w:val="20"/>
-          <w:lang w:val="en-US" w:eastAsia="de-DE"/>
-        </w:rPr>
-      </w:pPr>
-      <w:r>
-        <w:rPr>
-          <w:sz w:val="20"/>
-          <w:lang w:val="en-US" w:eastAsia="x-none"/>
-        </w:rPr>
-        <w:t xml:space="preserve">If the MME_GW and the </w:t>
-      </w:r>
-      <w:proofErr w:type="spellStart"/>
-      <w:r>
-        <w:rPr>
-          <w:sz w:val="20"/>
-          <w:lang w:val="en-US" w:eastAsia="x-none"/>
-        </w:rPr>
-        <w:t>eNB</w:t>
-      </w:r>
-      <w:proofErr w:type="spellEnd"/>
-      <w:r>
-        <w:rPr>
-          <w:sz w:val="20"/>
-          <w:lang w:val="en-US" w:eastAsia="x-none"/>
-        </w:rPr>
-        <w:t xml:space="preserve"> run on the same host, fill </w:t>
-      </w:r>
-      <w:r>
-        <w:rPr>
-          <w:sz w:val="20"/>
-          <w:lang w:val="en-US" w:eastAsia="de-DE"/>
-        </w:rPr>
-        <w:t>OPENAIR</w:t>
-      </w:r>
-      <w:r>
-        <w:rPr>
-          <w:sz w:val="20"/>
-          <w:lang w:val="en-US" w:eastAsia="de-DE"/>
-        </w:rPr>
-        <w:t>CN</w:t>
-      </w:r>
-      <w:r>
-        <w:rPr>
-          <w:sz w:val="20"/>
-          <w:lang w:val="en-US" w:eastAsia="de-DE"/>
-        </w:rPr>
-        <w:t>_DIR/</w:t>
-      </w:r>
-      <w:r>
-        <w:rPr>
-          <w:sz w:val="20"/>
-          <w:lang w:val="en-US" w:eastAsia="de-DE"/>
-        </w:rPr>
-        <w:t>BUILD</w:t>
-      </w:r>
-      <w:r>
-        <w:rPr>
-          <w:sz w:val="20"/>
-          <w:lang w:val="en-US" w:eastAsia="de-DE"/>
-        </w:rPr>
-        <w:t>/</w:t>
-      </w:r>
-      <w:r>
-        <w:rPr>
-          <w:sz w:val="20"/>
-          <w:lang w:val="en-US" w:eastAsia="de-DE"/>
-        </w:rPr>
-        <w:t>EPC</w:t>
-      </w:r>
-      <w:r>
-        <w:rPr>
-          <w:sz w:val="20"/>
-          <w:lang w:val="en-US" w:eastAsia="de-DE"/>
-        </w:rPr>
-        <w:t>/epc.local.enb.conf.in</w:t>
-      </w:r>
-      <w:r>
-        <w:rPr>
-          <w:sz w:val="20"/>
-          <w:lang w:val="en-US" w:eastAsia="de-DE"/>
-        </w:rPr>
-        <w:t xml:space="preserve"> configuration file, else fill OPENAIR</w:t>
-      </w:r>
-      <w:r>
-        <w:rPr>
-          <w:sz w:val="20"/>
-          <w:lang w:val="en-US" w:eastAsia="de-DE"/>
-        </w:rPr>
-        <w:t>CN</w:t>
-      </w:r>
-      <w:r>
-        <w:rPr>
-          <w:sz w:val="20"/>
-          <w:lang w:val="en-US" w:eastAsia="de-DE"/>
-        </w:rPr>
-        <w:t>_DIR/</w:t>
-      </w:r>
-      <w:r>
-        <w:rPr>
-          <w:sz w:val="20"/>
-          <w:lang w:val="en-US" w:eastAsia="de-DE"/>
-        </w:rPr>
-        <w:t>BUILD</w:t>
-      </w:r>
-      <w:r>
-        <w:rPr>
-          <w:sz w:val="20"/>
-          <w:lang w:val="en-US" w:eastAsia="de-DE"/>
-        </w:rPr>
-        <w:t>/</w:t>
-      </w:r>
-      <w:r>
-        <w:rPr>
-          <w:sz w:val="20"/>
-          <w:lang w:val="en-US" w:eastAsia="de-DE"/>
-        </w:rPr>
-        <w:t>EPC</w:t>
-      </w:r>
-      <w:r>
-        <w:rPr>
-          <w:sz w:val="20"/>
-          <w:lang w:val="en-US" w:eastAsia="de-DE"/>
-        </w:rPr>
-        <w:t>/epc.conf.in configuration file.</w:t>
-      </w:r>
-    </w:p>
-    <w:p>
-      <w:pPr>
-        <w:pStyle w:val="EUNormalCharChar"/>
-        <w:rPr>
-          <w:sz w:val="20"/>
-          <w:lang w:val="en-US" w:eastAsia="x-none"/>
-        </w:rPr>
-      </w:pPr>
-    </w:p>
-    <w:p>
-      <w:pPr>
-        <w:pStyle w:val="EUHeading3"/>
-        <w:rPr>
-          <w:lang w:val="en-US"/>
-        </w:rPr>
-      </w:pPr>
-      <w:bookmarkStart w:id="94" w:name="_Toc425958305"/>
-      <w:r>
-        <w:rPr>
-          <w:lang w:val="en-US"/>
-        </w:rPr>
-        <w:t>Building EPC</w:t>
-      </w:r>
-      <w:bookmarkEnd w:id="94"/>
     </w:p>
     <w:p>
       <w:pPr>
@@ -34260,15 +34396,6 @@
           <w:lang w:val="en-US" w:eastAsia="x-none"/>
         </w:rPr>
         <w:t xml:space="preserve"> </w:t>
-      </w:r>
-      <w:r>
-        <w:rPr>
-          <w:rFonts w:ascii="Courier New" w:hAnsi="Courier New" w:cs="Courier New"/>
-          <w:sz w:val="16"/>
-          <w:szCs w:val="16"/>
-          <w:lang w:val="en-US" w:eastAsia="x-none"/>
-        </w:rPr>
-        <w:t xml:space="preserve">--debug </w:t>
       </w:r>
       <w:r>
         <w:rPr>
@@ -34720,8 +34847,10 @@
           <w:szCs w:val="16"/>
           <w:lang w:val="en-US" w:eastAsia="x-none"/>
         </w:rPr>
-        <w:t xml:space="preserve"> --debug </w:t>
-      </w:r>
+        <w:t xml:space="preserve"> </w:t>
+      </w:r>
+      <w:bookmarkStart w:id="94" w:name="_GoBack"/>
+      <w:bookmarkEnd w:id="94"/>
       <w:r>
         <w:rPr>
           <w:rFonts w:ascii="Courier New" w:hAnsi="Courier New" w:cs="Courier New"/>
@@ -35417,6 +35546,7 @@
           <w:sz w:val="20"/>
           <w:lang w:val="en-US" w:eastAsia="x-none"/>
         </w:rPr>
+        <w:lastRenderedPageBreak/>
         <w:t>Else, execute the following command:</w:t>
       </w:r>
     </w:p>
@@ -38816,7 +38946,7 @@
       <w:rPr>
         <w:noProof/>
       </w:rPr>
-      <w:t>2</w:t>
+      <w:t>33</w:t>
     </w:r>
     <w:r>
       <w:fldChar w:fldCharType="end"/>
@@ -41929,6 +42059,7 @@
   <w:style w:type="character" w:default="1" w:styleId="DefaultParagraphFont">
     <w:name w:val="Default Paragraph Font"/>
     <w:uiPriority w:val="1"/>
+    <w:semiHidden/>
     <w:unhideWhenUsed/>
   </w:style>
   <w:style w:type="table" w:default="1" w:styleId="TableNormal">
@@ -43843,6 +43974,7 @@
   <w:style w:type="character" w:default="1" w:styleId="DefaultParagraphFont">
     <w:name w:val="Default Paragraph Font"/>
     <w:uiPriority w:val="1"/>
+    <w:semiHidden/>
     <w:unhideWhenUsed/>
   </w:style>
   <w:style w:type="table" w:default="1" w:styleId="TableNormal">
@@ -45658,7 +45790,7 @@
 </file>
 
 <file path=customXml/itemProps1.xml><?xml version="1.0" encoding="utf-8"?>
-<ds:datastoreItem xmlns:ds="http://schemas.openxmlformats.org/officeDocument/2006/customXml" ds:itemID="{AEAC8E7A-8D7E-4264-AA62-E966D725375E}">
+<ds:datastoreItem xmlns:ds="http://schemas.openxmlformats.org/officeDocument/2006/customXml" ds:itemID="{40674E65-F9AC-4300-93C4-0DE98D5E4421}">
   <ds:schemaRefs>
     <ds:schemaRef ds:uri="http://schemas.openxmlformats.org/officeDocument/2006/bibliography"/>
   </ds:schemaRefs>

</xml_diff>